<commit_message>
add bookmarks between OUs
</commit_message>
<xml_diff>
--- a/Business_Architecture_Report.docx
+++ b/Business_Architecture_Report.docx
@@ -7019,7 +7019,21 @@
                 <w:rFonts w:cs="Arial"/>
                 <w:lang w:val="en-US" w:bidi="th-TH"/>
               </w:rPr>
-              <w:t>) $</w:t>
+              <w:t xml:space="preserve">) </w:t>
+            </w:r>
+            <w:r>
+              <w:rPr>
+                <w:rFonts w:cs="Arial"/>
+                <w:lang w:val="en-US" w:bidi="th-TH"/>
+              </w:rPr>
+              <w:t>$bookmark.create($resource.ID,</w:t>
+            </w:r>
+            <w:r>
+              <w:rPr>
+                <w:rFonts w:cs="Arial"/>
+                <w:lang w:val="en-US" w:bidi="th-TH"/>
+              </w:rPr>
+              <w:t>$</w:t>
             </w:r>
             <w:r>
               <w:rPr>
@@ -7034,6 +7048,13 @@
                 <w:lang w:val="en-US" w:bidi="th-TH"/>
               </w:rPr>
               <w:t>.name</w:t>
+            </w:r>
+            <w:r>
+              <w:rPr>
+                <w:rFonts w:cs="Arial"/>
+                <w:lang w:val="en-US" w:bidi="th-TH"/>
+              </w:rPr>
+              <w:t>)</w:t>
             </w:r>
           </w:p>
         </w:tc>
@@ -9647,8 +9668,6 @@
         </w:rPr>
         <w:t>##</w:t>
       </w:r>
-      <w:bookmarkStart w:id="13" w:name="_GoBack"/>
-      <w:bookmarkEnd w:id="13"/>
       <w:r>
         <w:rPr>
           <w:rFonts w:cs="Arial"/>
@@ -11893,8 +11912,31 @@
                 <w:rFonts w:cs="Arial"/>
                 <w:lang w:val="en-US" w:bidi="th-TH"/>
               </w:rPr>
+              <w:t>$bookmark.open(</w:t>
+            </w:r>
+            <w:r>
+              <w:rPr>
+                <w:rFonts w:cs="Arial"/>
+                <w:lang w:val="en-US" w:bidi="th-TH"/>
+              </w:rPr>
+              <w:t>$rr.ID,</w:t>
+            </w:r>
+            <w:r>
+              <w:rPr>
+                <w:rFonts w:cs="Arial"/>
+                <w:lang w:val="en-US" w:bidi="th-TH"/>
+              </w:rPr>
               <w:t>$rr.name</w:t>
             </w:r>
+            <w:r>
+              <w:rPr>
+                <w:rFonts w:cs="Arial"/>
+                <w:lang w:val="en-US" w:bidi="th-TH"/>
+              </w:rPr>
+              <w:t>)</w:t>
+            </w:r>
+            <w:bookmarkStart w:id="13" w:name="_GoBack"/>
+            <w:bookmarkEnd w:id="13"/>
           </w:p>
           <w:p>
             <w:pPr>
@@ -17373,33 +17415,17 @@
               <w:lang w:bidi="th-TH"/>
             </w:rPr>
           </w:pPr>
-          <w:r>
-            <w:fldChar w:fldCharType="begin"/>
-          </w:r>
-          <w:r>
-            <w:instrText xml:space="preserve"> STYLEREF  "Company Name"  \* MERGEFORMAT </w:instrText>
-          </w:r>
-          <w:r>
-            <w:fldChar w:fldCharType="separate"/>
-          </w:r>
-          <w:r>
-            <w:rPr>
-              <w:rFonts w:cs="Angsana New"/>
-              <w:noProof/>
-              <w:szCs w:val="18"/>
-              <w:lang w:val="en-US" w:bidi="th-TH"/>
-            </w:rPr>
-            <w:t>$CompanyName</w:t>
-          </w:r>
-          <w:r>
-            <w:rPr>
-              <w:rFonts w:cs="Angsana New"/>
-              <w:noProof/>
-              <w:szCs w:val="18"/>
-              <w:lang w:val="en-US" w:bidi="th-TH"/>
-            </w:rPr>
-            <w:fldChar w:fldCharType="end"/>
-          </w:r>
+          <w:fldSimple w:instr=" STYLEREF  &quot;Company Name&quot;  \* MERGEFORMAT ">
+            <w:r>
+              <w:rPr>
+                <w:rFonts w:cs="Angsana New"/>
+                <w:noProof/>
+                <w:szCs w:val="18"/>
+                <w:lang w:val="en-US" w:bidi="th-TH"/>
+              </w:rPr>
+              <w:t>$CompanyName</w:t>
+            </w:r>
+          </w:fldSimple>
         </w:p>
       </w:tc>
       <w:tc>
@@ -17702,35 +17728,18 @@
               <w:szCs w:val="18"/>
             </w:rPr>
           </w:pPr>
-          <w:r>
-            <w:fldChar w:fldCharType="begin"/>
-          </w:r>
-          <w:r>
-            <w:instrText xml:space="preserve"> STYLEREF  "Project Name"  \* MERGEFORMAT </w:instrText>
-          </w:r>
-          <w:r>
-            <w:fldChar w:fldCharType="separate"/>
-          </w:r>
-          <w:r>
-            <w:rPr>
-              <w:b/>
-              <w:bCs/>
-              <w:noProof/>
-              <w:color w:val="1F497D"/>
-              <w:szCs w:val="18"/>
-            </w:rPr>
-            <w:t>Business Architecture Report</w:t>
-          </w:r>
-          <w:r>
-            <w:rPr>
-              <w:b/>
-              <w:bCs/>
-              <w:noProof/>
-              <w:color w:val="1F497D"/>
-              <w:szCs w:val="18"/>
-            </w:rPr>
-            <w:fldChar w:fldCharType="end"/>
-          </w:r>
+          <w:fldSimple w:instr=" STYLEREF  &quot;Project Name&quot;  \* MERGEFORMAT ">
+            <w:r>
+              <w:rPr>
+                <w:b/>
+                <w:bCs/>
+                <w:noProof/>
+                <w:color w:val="1F497D"/>
+                <w:szCs w:val="18"/>
+              </w:rPr>
+              <w:t>Business Architecture Report</w:t>
+            </w:r>
+          </w:fldSimple>
         </w:p>
       </w:tc>
       <w:tc>
@@ -17820,33 +17829,17 @@
             </w:rPr>
             <w:t xml:space="preserve">Date: </w:t>
           </w:r>
-          <w:r>
-            <w:fldChar w:fldCharType="begin"/>
-          </w:r>
-          <w:r>
-            <w:instrText xml:space="preserve"> STYLEREF  "Document Date"  \* MERGEFORMAT </w:instrText>
-          </w:r>
-          <w:r>
-            <w:fldChar w:fldCharType="separate"/>
-          </w:r>
-          <w:r>
-            <w:rPr>
-              <w:noProof/>
-              <w:color w:val="1F497D"/>
-              <w:szCs w:val="18"/>
-              <w:lang w:val="en-US"/>
-            </w:rPr>
-            <w:t>$date.get(“MMMMM dd, yyyy”)</w:t>
-          </w:r>
-          <w:r>
-            <w:rPr>
-              <w:noProof/>
-              <w:color w:val="1F497D"/>
-              <w:szCs w:val="18"/>
-              <w:lang w:val="en-US"/>
-            </w:rPr>
-            <w:fldChar w:fldCharType="end"/>
-          </w:r>
+          <w:fldSimple w:instr=" STYLEREF  &quot;Document Date&quot;  \* MERGEFORMAT ">
+            <w:r>
+              <w:rPr>
+                <w:noProof/>
+                <w:color w:val="1F497D"/>
+                <w:szCs w:val="18"/>
+                <w:lang w:val="en-US"/>
+              </w:rPr>
+              <w:t>$date.get(“MMMMM dd, yyyy”)</w:t>
+            </w:r>
+          </w:fldSimple>
         </w:p>
       </w:tc>
       <w:tc>
@@ -17872,37 +17865,19 @@
               <w:lang w:val="en-US"/>
             </w:rPr>
           </w:pPr>
-          <w:r>
-            <w:fldChar w:fldCharType="begin"/>
-          </w:r>
-          <w:r>
-            <w:instrText xml:space="preserve"> STYLEREF  Revision \l  \* MERGEFORMAT </w:instrText>
-          </w:r>
-          <w:r>
-            <w:fldChar w:fldCharType="separate"/>
-          </w:r>
-          <w:r>
-            <w:rPr>
-              <w:b/>
-              <w:bCs/>
-              <w:noProof/>
-              <w:color w:val="1F497D"/>
-              <w:szCs w:val="18"/>
-              <w:lang w:val="en-US"/>
-            </w:rPr>
-            <w:t>Revision: $Revisions.lastChild.name</w:t>
-          </w:r>
-          <w:r>
-            <w:rPr>
-              <w:b/>
-              <w:bCs/>
-              <w:noProof/>
-              <w:color w:val="1F497D"/>
-              <w:szCs w:val="18"/>
-              <w:lang w:val="en-US"/>
-            </w:rPr>
-            <w:fldChar w:fldCharType="end"/>
-          </w:r>
+          <w:fldSimple w:instr=" STYLEREF  Revision \l  \* MERGEFORMAT ">
+            <w:r>
+              <w:rPr>
+                <w:b/>
+                <w:bCs/>
+                <w:noProof/>
+                <w:color w:val="1F497D"/>
+                <w:szCs w:val="18"/>
+                <w:lang w:val="en-US"/>
+              </w:rPr>
+              <w:t>Revision: $Revisions.lastChild.name</w:t>
+            </w:r>
+          </w:fldSimple>
         </w:p>
       </w:tc>
     </w:tr>
@@ -17949,36 +17924,23 @@
               <w:szCs w:val="18"/>
             </w:rPr>
           </w:pPr>
-          <w:r>
-            <w:fldChar w:fldCharType="begin"/>
-          </w:r>
-          <w:r>
-            <w:instrText xml:space="preserve"> STYLEREF  "Project Name"  \* MERGEFORMAT </w:instrText>
-          </w:r>
-          <w:r>
-            <w:fldChar w:fldCharType="separate"/>
-          </w:r>
-          <w:r>
-            <w:rPr>
-              <w:b/>
-              <w:bCs/>
-              <w:noProof/>
-              <w:szCs w:val="18"/>
-            </w:rPr>
-            <w:t xml:space="preserve">Business Architecture </w:t>
-          </w:r>
-          <w:r>
-            <w:rPr>
-              <w:noProof/>
-            </w:rPr>
-            <w:t>Report</w:t>
-          </w:r>
-          <w:r>
-            <w:rPr>
-              <w:noProof/>
-            </w:rPr>
-            <w:fldChar w:fldCharType="end"/>
-          </w:r>
+          <w:fldSimple w:instr=" STYLEREF  &quot;Project Name&quot;  \* MERGEFORMAT ">
+            <w:r>
+              <w:rPr>
+                <w:b/>
+                <w:bCs/>
+                <w:noProof/>
+                <w:szCs w:val="18"/>
+              </w:rPr>
+              <w:t xml:space="preserve">Business Architecture </w:t>
+            </w:r>
+            <w:r>
+              <w:rPr>
+                <w:noProof/>
+              </w:rPr>
+              <w:t>Report</w:t>
+            </w:r>
+          </w:fldSimple>
         </w:p>
       </w:tc>
       <w:tc>
@@ -18036,35 +17998,18 @@
             </w:rPr>
             <w:t xml:space="preserve">Date: </w:t>
           </w:r>
-          <w:r>
-            <w:fldChar w:fldCharType="begin"/>
-          </w:r>
-          <w:r>
-            <w:instrText xml:space="preserve"> STYLEREF  "Document Date"  \* MERGEFORMAT </w:instrText>
-          </w:r>
-          <w:r>
-            <w:fldChar w:fldCharType="separate"/>
-          </w:r>
-          <w:r>
-            <w:rPr>
-              <w:b/>
-              <w:bCs/>
-              <w:noProof/>
-              <w:szCs w:val="18"/>
-              <w:lang w:val="en-US"/>
-            </w:rPr>
-            <w:t>$date.get(“MMMMM dd, yyyy”)</w:t>
-          </w:r>
-          <w:r>
-            <w:rPr>
-              <w:b/>
-              <w:bCs/>
-              <w:noProof/>
-              <w:szCs w:val="18"/>
-              <w:lang w:val="en-US"/>
-            </w:rPr>
-            <w:fldChar w:fldCharType="end"/>
-          </w:r>
+          <w:fldSimple w:instr=" STYLEREF  &quot;Document Date&quot;  \* MERGEFORMAT ">
+            <w:r>
+              <w:rPr>
+                <w:b/>
+                <w:bCs/>
+                <w:noProof/>
+                <w:szCs w:val="18"/>
+                <w:lang w:val="en-US"/>
+              </w:rPr>
+              <w:t>$date.get(“MMMMM dd, yyyy”)</w:t>
+            </w:r>
+          </w:fldSimple>
         </w:p>
       </w:tc>
       <w:tc>
@@ -18089,35 +18034,18 @@
               <w:lang w:val="en-US"/>
             </w:rPr>
           </w:pPr>
-          <w:r>
-            <w:fldChar w:fldCharType="begin"/>
-          </w:r>
-          <w:r>
-            <w:instrText xml:space="preserve"> STYLEREF  Revision \l  \* MERGEFORMAT </w:instrText>
-          </w:r>
-          <w:r>
-            <w:fldChar w:fldCharType="separate"/>
-          </w:r>
-          <w:r>
-            <w:rPr>
-              <w:b/>
-              <w:bCs/>
-              <w:noProof/>
-              <w:szCs w:val="18"/>
-              <w:lang w:val="en-US"/>
-            </w:rPr>
-            <w:t>Revision: $Revisions.lastChild.name</w:t>
-          </w:r>
-          <w:r>
-            <w:rPr>
-              <w:b/>
-              <w:bCs/>
-              <w:noProof/>
-              <w:szCs w:val="18"/>
-              <w:lang w:val="en-US"/>
-            </w:rPr>
-            <w:fldChar w:fldCharType="end"/>
-          </w:r>
+          <w:fldSimple w:instr=" STYLEREF  Revision \l  \* MERGEFORMAT ">
+            <w:r>
+              <w:rPr>
+                <w:b/>
+                <w:bCs/>
+                <w:noProof/>
+                <w:szCs w:val="18"/>
+                <w:lang w:val="en-US"/>
+              </w:rPr>
+              <w:t>Revision: $Revisions.lastChild.name</w:t>
+            </w:r>
+          </w:fldSimple>
         </w:p>
       </w:tc>
     </w:tr>
@@ -20158,7 +20086,7 @@
 </file>
 
 <file path=customXml/itemProps1.xml><?xml version="1.0" encoding="utf-8"?>
-<ds:datastoreItem xmlns:ds="http://schemas.openxmlformats.org/officeDocument/2006/customXml" ds:itemID="{3E262FF7-99F3-4578-A027-3F28387287CF}">
+<ds:datastoreItem xmlns:ds="http://schemas.openxmlformats.org/officeDocument/2006/customXml" ds:itemID="{5BE9CB52-7FC9-4C67-961A-E60D10158D81}">
   <ds:schemaRefs>
     <ds:schemaRef ds:uri="http://schemas.openxmlformats.org/officeDocument/2006/bibliography"/>
   </ds:schemaRefs>

</xml_diff>

<commit_message>
repeating table headers, row page breaks
</commit_message>
<xml_diff>
--- a/Business_Architecture_Report.docx
+++ b/Business_Architecture_Report.docx
@@ -10388,8 +10388,6 @@
           <w:lang w:val="en-US"/>
         </w:rPr>
       </w:pPr>
-      <w:bookmarkStart w:id="13" w:name="_GoBack"/>
-      <w:bookmarkEnd w:id="13"/>
     </w:p>
     <w:tbl>
       <w:tblPr>
@@ -16614,6 +16612,14 @@
           <w:b/>
           <w:bCs/>
         </w:rPr>
+        <w:t xml:space="preserve">Organization </w:t>
+      </w:r>
+      <w:r>
+        <w:rPr>
+          <w:rFonts w:cs="Arial"/>
+          <w:b/>
+          <w:bCs/>
+        </w:rPr>
         <w:t>Element</w:t>
       </w:r>
       <w:r>
@@ -17867,6 +17873,14 @@
                 <w:sz w:val="24"/>
                 <w:szCs w:val="24"/>
               </w:rPr>
+              <w:t xml:space="preserve">Process </w:t>
+            </w:r>
+            <w:r>
+              <w:rPr>
+                <w:b/>
+                <w:sz w:val="24"/>
+                <w:szCs w:val="24"/>
+              </w:rPr>
               <w:t>Name</w:t>
             </w:r>
           </w:p>
@@ -21599,6 +21613,7 @@
       <w:tr>
         <w:trPr>
           <w:trHeight w:val="260"/>
+          <w:tblHeader/>
         </w:trPr>
         <w:tc>
           <w:tcPr>
@@ -21618,6 +21633,8 @@
               </w:rPr>
               <w:t>Name</w:t>
             </w:r>
+            <w:bookmarkStart w:id="13" w:name="_GoBack"/>
+            <w:bookmarkEnd w:id="13"/>
           </w:p>
         </w:tc>
         <w:tc>
@@ -21662,6 +21679,9 @@
         </w:tc>
       </w:tr>
       <w:tr>
+        <w:trPr>
+          <w:cantSplit/>
+        </w:trPr>
         <w:tc>
           <w:tcPr>
             <w:tcW w:w="1031" w:type="pct"/>
@@ -35345,7 +35365,7 @@
 </file>
 
 <file path=customXml/itemProps1.xml><?xml version="1.0" encoding="utf-8"?>
-<ds:datastoreItem xmlns:ds="http://schemas.openxmlformats.org/officeDocument/2006/customXml" ds:itemID="{3457CE17-BF4F-4727-A219-DFA993F66140}">
+<ds:datastoreItem xmlns:ds="http://schemas.openxmlformats.org/officeDocument/2006/customXml" ds:itemID="{499A2603-4861-4AB7-B8D7-5257AC3B98DF}">
   <ds:schemaRefs>
     <ds:schemaRef ds:uri="http://schemas.openxmlformats.org/officeDocument/2006/bibliography"/>
   </ds:schemaRefs>

</xml_diff>

<commit_message>
make table headers repeat on page breaks
</commit_message>
<xml_diff>
--- a/Business_Architecture_Report.docx
+++ b/Business_Architecture_Report.docx
@@ -4744,7 +4744,16 @@
           <w:rFonts w:cs="Arial"/>
           <w:lang w:val="en-US"/>
         </w:rPr>
-        <w:t>Multiple Throw Intermediate Event</w:t>
+        <w:t>Multiple T</w:t>
+      </w:r>
+      <w:bookmarkStart w:id="0" w:name="_GoBack"/>
+      <w:bookmarkEnd w:id="0"/>
+      <w:r>
+        <w:rPr>
+          <w:rFonts w:cs="Arial"/>
+          <w:lang w:val="en-US"/>
+        </w:rPr>
+        <w:t>hrow Intermediate Event</w:t>
       </w:r>
       <w:r>
         <w:rPr>
@@ -8159,8 +8168,8 @@
                 <w:color w:val="auto"/>
               </w:rPr>
             </w:pPr>
-            <w:bookmarkStart w:id="0" w:name="_Toc495460090"/>
-            <w:bookmarkStart w:id="1" w:name="_Toc496321528"/>
+            <w:bookmarkStart w:id="1" w:name="_Toc495460090"/>
+            <w:bookmarkStart w:id="2" w:name="_Toc496321528"/>
             <w:r>
               <w:rPr>
                 <w:rFonts w:cs="Arial"/>
@@ -8303,12 +8312,12 @@
           <w:lang w:val="en-US" w:bidi="th-TH"/>
         </w:rPr>
       </w:pPr>
-      <w:bookmarkStart w:id="2" w:name="_Toc135028939"/>
-      <w:bookmarkStart w:id="3" w:name="_Toc495460092"/>
-      <w:bookmarkStart w:id="4" w:name="_Toc498843305"/>
-      <w:bookmarkStart w:id="5" w:name="_Toc24906349"/>
-      <w:bookmarkEnd w:id="0"/>
+      <w:bookmarkStart w:id="3" w:name="_Toc135028939"/>
+      <w:bookmarkStart w:id="4" w:name="_Toc495460092"/>
+      <w:bookmarkStart w:id="5" w:name="_Toc498843305"/>
+      <w:bookmarkStart w:id="6" w:name="_Toc24906349"/>
       <w:bookmarkEnd w:id="1"/>
+      <w:bookmarkEnd w:id="2"/>
     </w:p>
     <w:p>
       <w:pPr>
@@ -8494,7 +8503,7 @@
           <w:szCs w:val="40"/>
         </w:rPr>
       </w:pPr>
-      <w:bookmarkStart w:id="6" w:name="_Toc194827378"/>
+      <w:bookmarkStart w:id="7" w:name="_Toc194827378"/>
       <w:r>
         <w:rPr>
           <w:szCs w:val="40"/>
@@ -8503,8 +8512,8 @@
         <w:t>Introduction</w:t>
       </w:r>
     </w:p>
-    <w:bookmarkEnd w:id="2"/>
-    <w:bookmarkEnd w:id="6"/>
+    <w:bookmarkEnd w:id="3"/>
+    <w:bookmarkEnd w:id="7"/>
     <w:p>
       <w:pPr>
         <w:rPr>
@@ -8525,9 +8534,9 @@
           <w:szCs w:val="32"/>
         </w:rPr>
       </w:pPr>
-      <w:bookmarkStart w:id="7" w:name="_Toc135028941"/>
-      <w:bookmarkStart w:id="8" w:name="_Toc194827379"/>
-      <w:bookmarkStart w:id="9" w:name="_Toc135028943"/>
+      <w:bookmarkStart w:id="8" w:name="_Toc135028941"/>
+      <w:bookmarkStart w:id="9" w:name="_Toc194827379"/>
+      <w:bookmarkStart w:id="10" w:name="_Toc135028943"/>
       <w:r>
         <w:rPr>
           <w:rFonts w:cs="Arial"/>
@@ -8538,8 +8547,8 @@
         </w:rPr>
         <w:t>Purpose</w:t>
       </w:r>
-      <w:bookmarkEnd w:id="7"/>
       <w:bookmarkEnd w:id="8"/>
+      <w:bookmarkEnd w:id="9"/>
     </w:p>
     <w:p>
       <w:pPr>
@@ -8580,8 +8589,8 @@
           <w:szCs w:val="32"/>
         </w:rPr>
       </w:pPr>
-      <w:bookmarkStart w:id="10" w:name="_Toc135028942"/>
-      <w:bookmarkStart w:id="11" w:name="_Toc194827380"/>
+      <w:bookmarkStart w:id="11" w:name="_Toc135028942"/>
+      <w:bookmarkStart w:id="12" w:name="_Toc194827380"/>
       <w:r>
         <w:rPr>
           <w:rFonts w:cs="Arial"/>
@@ -8592,8 +8601,8 @@
         </w:rPr>
         <w:t>Scope</w:t>
       </w:r>
-      <w:bookmarkEnd w:id="10"/>
       <w:bookmarkEnd w:id="11"/>
+      <w:bookmarkEnd w:id="12"/>
     </w:p>
     <w:p>
       <w:pPr>
@@ -8630,8 +8639,8 @@
           <w:szCs w:val="32"/>
         </w:rPr>
       </w:pPr>
-      <w:bookmarkStart w:id="12" w:name="_Toc194827381"/>
-      <w:bookmarkEnd w:id="9"/>
+      <w:bookmarkStart w:id="13" w:name="_Toc194827381"/>
+      <w:bookmarkEnd w:id="10"/>
       <w:r>
         <w:rPr>
           <w:rFonts w:cs="Arial"/>
@@ -8642,7 +8651,7 @@
         </w:rPr>
         <w:t>Overview</w:t>
       </w:r>
-      <w:bookmarkEnd w:id="12"/>
+      <w:bookmarkEnd w:id="13"/>
     </w:p>
     <w:p>
       <w:pPr>
@@ -10349,6 +10358,10 @@
         <w:gridCol w:w="8203"/>
       </w:tblGrid>
       <w:tr>
+        <w:trPr>
+          <w:cantSplit/>
+          <w:tblHeader/>
+        </w:trPr>
         <w:tc>
           <w:tcPr>
             <w:tcW w:w="1365" w:type="pct"/>
@@ -10428,6 +10441,9 @@
         </w:tc>
       </w:tr>
       <w:tr>
+        <w:trPr>
+          <w:cantSplit/>
+        </w:trPr>
         <w:tc>
           <w:tcPr>
             <w:tcW w:w="1365" w:type="pct"/>
@@ -10443,6 +10459,7 @@
               <w:rPr>
                 <w:rFonts w:cs="Arial"/>
               </w:rPr>
+              <w:lastRenderedPageBreak/>
               <w:t>#</w:t>
             </w:r>
             <w:proofErr w:type="spellStart"/>
@@ -11204,7 +11221,6 @@
               <w:rPr>
                 <w:rFonts w:cs="Arial"/>
               </w:rPr>
-              <w:lastRenderedPageBreak/>
               <w:t>#end</w:t>
             </w:r>
           </w:p>
@@ -11678,6 +11694,7 @@
         <w:rPr>
           <w:rFonts w:cs="Arial"/>
         </w:rPr>
+        <w:lastRenderedPageBreak/>
         <w:t>#</w:t>
       </w:r>
       <w:proofErr w:type="gramStart"/>
@@ -12316,7 +12333,6 @@
           <w:rFonts w:cs="Arial"/>
           <w:color w:val="4F81BD" w:themeColor="accent1"/>
         </w:rPr>
-        <w:lastRenderedPageBreak/>
         <w:t>#end</w:t>
       </w:r>
     </w:p>
@@ -12742,6 +12758,7 @@
         <w:rPr>
           <w:rFonts w:cs="Arial"/>
         </w:rPr>
+        <w:lastRenderedPageBreak/>
         <w:t>#</w:t>
       </w:r>
       <w:proofErr w:type="gramStart"/>
@@ -13384,513 +13401,513 @@
           <w:rFonts w:cs="Arial"/>
           <w:lang w:val="en-US"/>
         </w:rPr>
+        <w:t>#set ($</w:t>
+      </w:r>
+      <w:proofErr w:type="spellStart"/>
+      <w:r>
+        <w:rPr>
+          <w:rFonts w:cs="Arial"/>
+          <w:lang w:val="en-US"/>
+        </w:rPr>
+        <w:t>sortedElementList</w:t>
+      </w:r>
+      <w:proofErr w:type="spellEnd"/>
+      <w:r>
+        <w:rPr>
+          <w:rFonts w:cs="Arial"/>
+          <w:lang w:val="en-US"/>
+        </w:rPr>
+        <w:t xml:space="preserve"> = $</w:t>
+      </w:r>
+      <w:proofErr w:type="spellStart"/>
+      <w:proofErr w:type="gramStart"/>
+      <w:r>
+        <w:rPr>
+          <w:rFonts w:cs="Arial"/>
+          <w:lang w:val="en-US"/>
+        </w:rPr>
+        <w:t>array.createArray</w:t>
+      </w:r>
+      <w:proofErr w:type="spellEnd"/>
+      <w:proofErr w:type="gramEnd"/>
+      <w:r>
+        <w:rPr>
+          <w:rFonts w:cs="Arial"/>
+          <w:lang w:val="en-US"/>
+        </w:rPr>
+        <w:t>())</w:t>
+      </w:r>
+    </w:p>
+    <w:p>
+      <w:pPr>
+        <w:rPr>
+          <w:rFonts w:cs="Arial"/>
+          <w:lang w:val="en-US"/>
+        </w:rPr>
+      </w:pPr>
+      <w:r>
+        <w:rPr>
+          <w:rFonts w:cs="Arial"/>
+          <w:lang w:val="en-US"/>
+        </w:rPr>
+        <w:t>#foreach ($</w:t>
+      </w:r>
+      <w:proofErr w:type="spellStart"/>
+      <w:r>
+        <w:rPr>
+          <w:rFonts w:cs="Arial"/>
+          <w:lang w:val="en-US"/>
+        </w:rPr>
+        <w:t>notationName</w:t>
+      </w:r>
+      <w:proofErr w:type="spellEnd"/>
+      <w:r>
+        <w:rPr>
+          <w:rFonts w:cs="Arial"/>
+          <w:lang w:val="en-US"/>
+        </w:rPr>
+        <w:t xml:space="preserve"> in $</w:t>
+      </w:r>
+      <w:proofErr w:type="spellStart"/>
+      <w:proofErr w:type="gramStart"/>
+      <w:r>
+        <w:rPr>
+          <w:rFonts w:cs="Arial"/>
+          <w:lang w:val="en-US"/>
+        </w:rPr>
+        <w:t>sorter.sort</w:t>
+      </w:r>
+      <w:proofErr w:type="spellEnd"/>
+      <w:proofErr w:type="gramEnd"/>
+      <w:r>
+        <w:rPr>
+          <w:rFonts w:cs="Arial"/>
+          <w:lang w:val="en-US"/>
+        </w:rPr>
+        <w:t>($</w:t>
+      </w:r>
+      <w:proofErr w:type="spellStart"/>
+      <w:r>
+        <w:rPr>
+          <w:rFonts w:cs="Arial"/>
+          <w:lang w:val="en-US"/>
+        </w:rPr>
+        <w:t>group.groupNames</w:t>
+      </w:r>
+      <w:proofErr w:type="spellEnd"/>
+      <w:r>
+        <w:rPr>
+          <w:rFonts w:cs="Arial"/>
+          <w:lang w:val="en-US"/>
+        </w:rPr>
+        <w:t>()))</w:t>
+      </w:r>
+    </w:p>
+    <w:p>
+      <w:pPr>
+        <w:rPr>
+          <w:rFonts w:cs="Arial"/>
+          <w:lang w:val="en-US"/>
+        </w:rPr>
+      </w:pPr>
+      <w:r>
+        <w:rPr>
+          <w:rFonts w:cs="Arial"/>
+          <w:lang w:val="en-US"/>
+        </w:rPr>
+        <w:t>#set ($</w:t>
+      </w:r>
+      <w:proofErr w:type="spellStart"/>
+      <w:r>
+        <w:rPr>
+          <w:rFonts w:cs="Arial"/>
+          <w:lang w:val="en-US"/>
+        </w:rPr>
+        <w:t>acceptedelements</w:t>
+      </w:r>
+      <w:proofErr w:type="spellEnd"/>
+      <w:r>
+        <w:rPr>
+          <w:rFonts w:cs="Arial"/>
+          <w:lang w:val="en-US"/>
+        </w:rPr>
+        <w:t xml:space="preserve"> = $</w:t>
+      </w:r>
+      <w:proofErr w:type="spellStart"/>
+      <w:r>
+        <w:rPr>
+          <w:rFonts w:cs="Arial"/>
+          <w:lang w:val="en-US"/>
+        </w:rPr>
+        <w:t>group.get</w:t>
+      </w:r>
+      <w:proofErr w:type="spellEnd"/>
+      <w:r>
+        <w:rPr>
+          <w:rFonts w:cs="Arial"/>
+          <w:lang w:val="en-US"/>
+        </w:rPr>
+        <w:t>($</w:t>
+      </w:r>
+      <w:proofErr w:type="spellStart"/>
+      <w:r>
+        <w:rPr>
+          <w:rFonts w:cs="Arial"/>
+          <w:lang w:val="en-US"/>
+        </w:rPr>
+        <w:t>notationName</w:t>
+      </w:r>
+      <w:proofErr w:type="spellEnd"/>
+      <w:r>
+        <w:rPr>
+          <w:rFonts w:cs="Arial"/>
+          <w:lang w:val="en-US"/>
+        </w:rPr>
+        <w:t>))</w:t>
+      </w:r>
+    </w:p>
+    <w:p>
+      <w:pPr>
+        <w:rPr>
+          <w:rFonts w:cs="Arial"/>
+          <w:lang w:val="en-US"/>
+        </w:rPr>
+      </w:pPr>
+      <w:r>
+        <w:rPr>
+          <w:rFonts w:cs="Arial"/>
+          <w:lang w:val="en-US"/>
+        </w:rPr>
+        <w:t>#foreach ($element in $</w:t>
+      </w:r>
+      <w:proofErr w:type="spellStart"/>
+      <w:proofErr w:type="gramStart"/>
+      <w:r>
+        <w:rPr>
+          <w:rFonts w:cs="Arial"/>
+          <w:lang w:val="en-US"/>
+        </w:rPr>
+        <w:t>sorter.sort</w:t>
+      </w:r>
+      <w:proofErr w:type="spellEnd"/>
+      <w:proofErr w:type="gramEnd"/>
+      <w:r>
+        <w:rPr>
+          <w:rFonts w:cs="Arial"/>
+          <w:lang w:val="en-US"/>
+        </w:rPr>
+        <w:t>($</w:t>
+      </w:r>
+      <w:proofErr w:type="spellStart"/>
+      <w:r>
+        <w:rPr>
+          <w:rFonts w:cs="Arial"/>
+          <w:lang w:val="en-US"/>
+        </w:rPr>
+        <w:t>acceptedelements</w:t>
+      </w:r>
+      <w:proofErr w:type="spellEnd"/>
+      <w:r>
+        <w:rPr>
+          <w:rFonts w:cs="Arial"/>
+          <w:lang w:val="en-US"/>
+        </w:rPr>
+        <w:t>))</w:t>
+      </w:r>
+    </w:p>
+    <w:p>
+      <w:pPr>
+        <w:rPr>
+          <w:rFonts w:cs="Arial"/>
+          <w:lang w:val="en-US"/>
+        </w:rPr>
+      </w:pPr>
+      <w:r>
+        <w:rPr>
+          <w:rFonts w:cs="Arial"/>
+          <w:lang w:val="en-US"/>
+        </w:rPr>
+        <w:t>#set ($void = $</w:t>
+      </w:r>
+      <w:proofErr w:type="spellStart"/>
+      <w:r>
+        <w:rPr>
+          <w:rFonts w:cs="Arial"/>
+          <w:lang w:val="en-US"/>
+        </w:rPr>
+        <w:t>sortedElementList.add</w:t>
+      </w:r>
+      <w:proofErr w:type="spellEnd"/>
+      <w:r>
+        <w:rPr>
+          <w:rFonts w:cs="Arial"/>
+          <w:lang w:val="en-US"/>
+        </w:rPr>
+        <w:t>($element))</w:t>
+      </w:r>
+    </w:p>
+    <w:p>
+      <w:pPr>
+        <w:rPr>
+          <w:rFonts w:cs="Arial"/>
+          <w:lang w:val="en-US"/>
+        </w:rPr>
+      </w:pPr>
+      <w:r>
+        <w:rPr>
+          <w:rFonts w:cs="Arial"/>
+          <w:lang w:val="en-US"/>
+        </w:rPr>
+        <w:t>#end</w:t>
+      </w:r>
+    </w:p>
+    <w:p>
+      <w:pPr>
+        <w:rPr>
+          <w:rFonts w:cs="Arial"/>
+          <w:lang w:val="en-US"/>
+        </w:rPr>
+      </w:pPr>
+      <w:r>
+        <w:rPr>
+          <w:rFonts w:cs="Arial"/>
+          <w:lang w:val="en-US"/>
+        </w:rPr>
+        <w:t>#end</w:t>
+      </w:r>
+    </w:p>
+    <w:p>
+      <w:pPr>
+        <w:rPr>
+          <w:rFonts w:cs="Arial"/>
+          <w:lang w:val="en-US"/>
+        </w:rPr>
+      </w:pPr>
+      <w:r>
+        <w:rPr>
+          <w:rFonts w:cs="Arial"/>
+          <w:lang w:val="en-US"/>
+        </w:rPr>
+        <w:t>#</w:t>
+      </w:r>
+      <w:proofErr w:type="gramStart"/>
+      <w:r>
+        <w:rPr>
+          <w:rFonts w:cs="Arial"/>
+          <w:lang w:val="en-US"/>
+        </w:rPr>
+        <w:t>set(</w:t>
+      </w:r>
+      <w:proofErr w:type="gramEnd"/>
+      <w:r>
+        <w:rPr>
+          <w:rFonts w:cs="Arial"/>
+          <w:lang w:val="en-US"/>
+        </w:rPr>
+        <w:t>$</w:t>
+      </w:r>
+      <w:proofErr w:type="spellStart"/>
+      <w:r>
+        <w:rPr>
+          <w:rFonts w:cs="Arial"/>
+          <w:lang w:val="en-US"/>
+        </w:rPr>
+        <w:t>activityList</w:t>
+      </w:r>
+      <w:proofErr w:type="spellEnd"/>
+      <w:r>
+        <w:rPr>
+          <w:rFonts w:cs="Arial"/>
+          <w:lang w:val="en-US"/>
+        </w:rPr>
+        <w:t>=$</w:t>
+      </w:r>
+      <w:proofErr w:type="spellStart"/>
+      <w:r>
+        <w:rPr>
+          <w:rFonts w:cs="Arial"/>
+          <w:lang w:val="en-US"/>
+        </w:rPr>
+        <w:t>array.createArray</w:t>
+      </w:r>
+      <w:proofErr w:type="spellEnd"/>
+      <w:r>
+        <w:rPr>
+          <w:rFonts w:cs="Arial"/>
+          <w:lang w:val="en-US"/>
+        </w:rPr>
+        <w:t>())</w:t>
+      </w:r>
+    </w:p>
+    <w:p>
+      <w:pPr>
+        <w:rPr>
+          <w:rFonts w:cs="Arial"/>
+          <w:lang w:val="en-US"/>
+        </w:rPr>
+      </w:pPr>
+      <w:r>
+        <w:rPr>
+          <w:rFonts w:cs="Arial"/>
+          <w:lang w:val="en-US"/>
+        </w:rPr>
+        <w:t>#</w:t>
+      </w:r>
+      <w:proofErr w:type="gramStart"/>
+      <w:r>
+        <w:rPr>
+          <w:rFonts w:cs="Arial"/>
+          <w:lang w:val="en-US"/>
+        </w:rPr>
+        <w:t>set(</w:t>
+      </w:r>
+      <w:proofErr w:type="gramEnd"/>
+      <w:r>
+        <w:rPr>
+          <w:rFonts w:cs="Arial"/>
+          <w:lang w:val="en-US"/>
+        </w:rPr>
+        <w:t>$</w:t>
+      </w:r>
+      <w:proofErr w:type="spellStart"/>
+      <w:r>
+        <w:rPr>
+          <w:rFonts w:cs="Arial"/>
+          <w:lang w:val="en-US"/>
+        </w:rPr>
+        <w:t>itemAwareList</w:t>
+      </w:r>
+      <w:proofErr w:type="spellEnd"/>
+      <w:r>
+        <w:rPr>
+          <w:rFonts w:cs="Arial"/>
+          <w:lang w:val="en-US"/>
+        </w:rPr>
+        <w:t>=$</w:t>
+      </w:r>
+      <w:proofErr w:type="spellStart"/>
+      <w:r>
+        <w:rPr>
+          <w:rFonts w:cs="Arial"/>
+          <w:lang w:val="en-US"/>
+        </w:rPr>
+        <w:t>array.createArray</w:t>
+      </w:r>
+      <w:proofErr w:type="spellEnd"/>
+      <w:r>
+        <w:rPr>
+          <w:rFonts w:cs="Arial"/>
+          <w:lang w:val="en-US"/>
+        </w:rPr>
+        <w:t>())</w:t>
+      </w:r>
+    </w:p>
+    <w:p>
+      <w:pPr>
+        <w:rPr>
+          <w:rFonts w:cs="Arial"/>
+          <w:lang w:val="en-US"/>
+        </w:rPr>
+      </w:pPr>
+      <w:r>
+        <w:rPr>
+          <w:rFonts w:cs="Arial"/>
+          <w:lang w:val="en-US"/>
+        </w:rPr>
+        <w:t>#</w:t>
+      </w:r>
+      <w:proofErr w:type="gramStart"/>
+      <w:r>
+        <w:rPr>
+          <w:rFonts w:cs="Arial"/>
+          <w:lang w:val="en-US"/>
+        </w:rPr>
+        <w:t>foreach(</w:t>
+      </w:r>
+      <w:proofErr w:type="gramEnd"/>
+      <w:r>
+        <w:rPr>
+          <w:rFonts w:cs="Arial"/>
+          <w:lang w:val="en-US"/>
+        </w:rPr>
+        <w:t>$element in $</w:t>
+      </w:r>
+      <w:proofErr w:type="spellStart"/>
+      <w:r>
+        <w:rPr>
+          <w:rFonts w:cs="Arial"/>
+          <w:lang w:val="en-US"/>
+        </w:rPr>
+        <w:t>sortedElementList</w:t>
+      </w:r>
+      <w:proofErr w:type="spellEnd"/>
+      <w:r>
+        <w:rPr>
+          <w:rFonts w:cs="Arial"/>
+          <w:lang w:val="en-US"/>
+        </w:rPr>
+        <w:t>)</w:t>
+      </w:r>
+    </w:p>
+    <w:p>
+      <w:pPr>
+        <w:rPr>
+          <w:rFonts w:cs="Arial"/>
+          <w:lang w:val="en-US" w:bidi="th-TH"/>
+        </w:rPr>
+      </w:pPr>
+      <w:r>
+        <w:rPr>
+          <w:rFonts w:cs="Arial"/>
+          <w:lang w:val="en-US" w:bidi="th-TH"/>
+        </w:rPr>
+        <w:t>#if($element.elementType==”task”||$element.elementType==”sendtask”||$element.elementType==”receivetask”||$element.elementType==”servicetask”||$element.elementType==”scripttask”||$element.elementType==”manualtask”||$element.elementType==”businessruletask”||$element.elementType==”usertask”||$element.elementType==”subprocess”||$element.elementType==”transactionsubprocess”||$element.elementType==”adhocsubprocess”||$element.elementType==”callactivity”)</w:t>
+      </w:r>
+    </w:p>
+    <w:p>
+      <w:pPr>
+        <w:rPr>
+          <w:rFonts w:cs="Arial"/>
+          <w:lang w:val="en-US" w:bidi="th-TH"/>
+        </w:rPr>
+      </w:pPr>
+      <w:r>
+        <w:rPr>
+          <w:rFonts w:cs="Arial"/>
+          <w:lang w:val="en-US" w:bidi="th-TH"/>
+        </w:rPr>
+        <w:t>#set($void=$</w:t>
+      </w:r>
+      <w:proofErr w:type="spellStart"/>
+      <w:r>
+        <w:rPr>
+          <w:rFonts w:cs="Arial"/>
+          <w:lang w:val="en-US" w:bidi="th-TH"/>
+        </w:rPr>
+        <w:t>activityList.add</w:t>
+      </w:r>
+      <w:proofErr w:type="spellEnd"/>
+      <w:r>
+        <w:rPr>
+          <w:rFonts w:cs="Arial"/>
+          <w:lang w:val="en-US" w:bidi="th-TH"/>
+        </w:rPr>
+        <w:t>($element))</w:t>
+      </w:r>
+    </w:p>
+    <w:p>
+      <w:pPr>
+        <w:rPr>
+          <w:rFonts w:cs="Arial"/>
+          <w:lang w:val="en-US" w:bidi="th-TH"/>
+        </w:rPr>
+      </w:pPr>
+      <w:r>
+        <w:rPr>
+          <w:rFonts w:cs="Arial"/>
+          <w:lang w:val="en-US" w:bidi="th-TH"/>
+        </w:rPr>
         <w:lastRenderedPageBreak/>
-        <w:t>#set ($</w:t>
-      </w:r>
-      <w:proofErr w:type="spellStart"/>
-      <w:r>
-        <w:rPr>
-          <w:rFonts w:cs="Arial"/>
-          <w:lang w:val="en-US"/>
-        </w:rPr>
-        <w:t>sortedElementList</w:t>
-      </w:r>
-      <w:proofErr w:type="spellEnd"/>
-      <w:r>
-        <w:rPr>
-          <w:rFonts w:cs="Arial"/>
-          <w:lang w:val="en-US"/>
-        </w:rPr>
-        <w:t xml:space="preserve"> = $</w:t>
-      </w:r>
-      <w:proofErr w:type="spellStart"/>
-      <w:proofErr w:type="gramStart"/>
-      <w:r>
-        <w:rPr>
-          <w:rFonts w:cs="Arial"/>
-          <w:lang w:val="en-US"/>
-        </w:rPr>
-        <w:t>array.createArray</w:t>
-      </w:r>
-      <w:proofErr w:type="spellEnd"/>
-      <w:proofErr w:type="gramEnd"/>
-      <w:r>
-        <w:rPr>
-          <w:rFonts w:cs="Arial"/>
-          <w:lang w:val="en-US"/>
-        </w:rPr>
-        <w:t>())</w:t>
-      </w:r>
-    </w:p>
-    <w:p>
-      <w:pPr>
-        <w:rPr>
-          <w:rFonts w:cs="Arial"/>
-          <w:lang w:val="en-US"/>
-        </w:rPr>
-      </w:pPr>
-      <w:r>
-        <w:rPr>
-          <w:rFonts w:cs="Arial"/>
-          <w:lang w:val="en-US"/>
-        </w:rPr>
-        <w:t>#foreach ($</w:t>
-      </w:r>
-      <w:proofErr w:type="spellStart"/>
-      <w:r>
-        <w:rPr>
-          <w:rFonts w:cs="Arial"/>
-          <w:lang w:val="en-US"/>
-        </w:rPr>
-        <w:t>notationName</w:t>
-      </w:r>
-      <w:proofErr w:type="spellEnd"/>
-      <w:r>
-        <w:rPr>
-          <w:rFonts w:cs="Arial"/>
-          <w:lang w:val="en-US"/>
-        </w:rPr>
-        <w:t xml:space="preserve"> in $</w:t>
-      </w:r>
-      <w:proofErr w:type="spellStart"/>
-      <w:proofErr w:type="gramStart"/>
-      <w:r>
-        <w:rPr>
-          <w:rFonts w:cs="Arial"/>
-          <w:lang w:val="en-US"/>
-        </w:rPr>
-        <w:t>sorter.sort</w:t>
-      </w:r>
-      <w:proofErr w:type="spellEnd"/>
-      <w:proofErr w:type="gramEnd"/>
-      <w:r>
-        <w:rPr>
-          <w:rFonts w:cs="Arial"/>
-          <w:lang w:val="en-US"/>
-        </w:rPr>
-        <w:t>($</w:t>
-      </w:r>
-      <w:proofErr w:type="spellStart"/>
-      <w:r>
-        <w:rPr>
-          <w:rFonts w:cs="Arial"/>
-          <w:lang w:val="en-US"/>
-        </w:rPr>
-        <w:t>group.groupNames</w:t>
-      </w:r>
-      <w:proofErr w:type="spellEnd"/>
-      <w:r>
-        <w:rPr>
-          <w:rFonts w:cs="Arial"/>
-          <w:lang w:val="en-US"/>
-        </w:rPr>
-        <w:t>()))</w:t>
-      </w:r>
-    </w:p>
-    <w:p>
-      <w:pPr>
-        <w:rPr>
-          <w:rFonts w:cs="Arial"/>
-          <w:lang w:val="en-US"/>
-        </w:rPr>
-      </w:pPr>
-      <w:r>
-        <w:rPr>
-          <w:rFonts w:cs="Arial"/>
-          <w:lang w:val="en-US"/>
-        </w:rPr>
-        <w:t>#set ($</w:t>
-      </w:r>
-      <w:proofErr w:type="spellStart"/>
-      <w:r>
-        <w:rPr>
-          <w:rFonts w:cs="Arial"/>
-          <w:lang w:val="en-US"/>
-        </w:rPr>
-        <w:t>acceptedelements</w:t>
-      </w:r>
-      <w:proofErr w:type="spellEnd"/>
-      <w:r>
-        <w:rPr>
-          <w:rFonts w:cs="Arial"/>
-          <w:lang w:val="en-US"/>
-        </w:rPr>
-        <w:t xml:space="preserve"> = $</w:t>
-      </w:r>
-      <w:proofErr w:type="spellStart"/>
-      <w:r>
-        <w:rPr>
-          <w:rFonts w:cs="Arial"/>
-          <w:lang w:val="en-US"/>
-        </w:rPr>
-        <w:t>group.get</w:t>
-      </w:r>
-      <w:proofErr w:type="spellEnd"/>
-      <w:r>
-        <w:rPr>
-          <w:rFonts w:cs="Arial"/>
-          <w:lang w:val="en-US"/>
-        </w:rPr>
-        <w:t>($</w:t>
-      </w:r>
-      <w:proofErr w:type="spellStart"/>
-      <w:r>
-        <w:rPr>
-          <w:rFonts w:cs="Arial"/>
-          <w:lang w:val="en-US"/>
-        </w:rPr>
-        <w:t>notationName</w:t>
-      </w:r>
-      <w:proofErr w:type="spellEnd"/>
-      <w:r>
-        <w:rPr>
-          <w:rFonts w:cs="Arial"/>
-          <w:lang w:val="en-US"/>
-        </w:rPr>
-        <w:t>))</w:t>
-      </w:r>
-    </w:p>
-    <w:p>
-      <w:pPr>
-        <w:rPr>
-          <w:rFonts w:cs="Arial"/>
-          <w:lang w:val="en-US"/>
-        </w:rPr>
-      </w:pPr>
-      <w:r>
-        <w:rPr>
-          <w:rFonts w:cs="Arial"/>
-          <w:lang w:val="en-US"/>
-        </w:rPr>
-        <w:t>#foreach ($element in $</w:t>
-      </w:r>
-      <w:proofErr w:type="spellStart"/>
-      <w:proofErr w:type="gramStart"/>
-      <w:r>
-        <w:rPr>
-          <w:rFonts w:cs="Arial"/>
-          <w:lang w:val="en-US"/>
-        </w:rPr>
-        <w:t>sorter.sort</w:t>
-      </w:r>
-      <w:proofErr w:type="spellEnd"/>
-      <w:proofErr w:type="gramEnd"/>
-      <w:r>
-        <w:rPr>
-          <w:rFonts w:cs="Arial"/>
-          <w:lang w:val="en-US"/>
-        </w:rPr>
-        <w:t>($</w:t>
-      </w:r>
-      <w:proofErr w:type="spellStart"/>
-      <w:r>
-        <w:rPr>
-          <w:rFonts w:cs="Arial"/>
-          <w:lang w:val="en-US"/>
-        </w:rPr>
-        <w:t>acceptedelements</w:t>
-      </w:r>
-      <w:proofErr w:type="spellEnd"/>
-      <w:r>
-        <w:rPr>
-          <w:rFonts w:cs="Arial"/>
-          <w:lang w:val="en-US"/>
-        </w:rPr>
-        <w:t>))</w:t>
-      </w:r>
-    </w:p>
-    <w:p>
-      <w:pPr>
-        <w:rPr>
-          <w:rFonts w:cs="Arial"/>
-          <w:lang w:val="en-US"/>
-        </w:rPr>
-      </w:pPr>
-      <w:r>
-        <w:rPr>
-          <w:rFonts w:cs="Arial"/>
-          <w:lang w:val="en-US"/>
-        </w:rPr>
-        <w:t>#set ($void = $</w:t>
-      </w:r>
-      <w:proofErr w:type="spellStart"/>
-      <w:r>
-        <w:rPr>
-          <w:rFonts w:cs="Arial"/>
-          <w:lang w:val="en-US"/>
-        </w:rPr>
-        <w:t>sortedElementList.add</w:t>
-      </w:r>
-      <w:proofErr w:type="spellEnd"/>
-      <w:r>
-        <w:rPr>
-          <w:rFonts w:cs="Arial"/>
-          <w:lang w:val="en-US"/>
-        </w:rPr>
-        <w:t>($element))</w:t>
-      </w:r>
-    </w:p>
-    <w:p>
-      <w:pPr>
-        <w:rPr>
-          <w:rFonts w:cs="Arial"/>
-          <w:lang w:val="en-US"/>
-        </w:rPr>
-      </w:pPr>
-      <w:r>
-        <w:rPr>
-          <w:rFonts w:cs="Arial"/>
-          <w:lang w:val="en-US"/>
-        </w:rPr>
-        <w:t>#end</w:t>
-      </w:r>
-    </w:p>
-    <w:p>
-      <w:pPr>
-        <w:rPr>
-          <w:rFonts w:cs="Arial"/>
-          <w:lang w:val="en-US"/>
-        </w:rPr>
-      </w:pPr>
-      <w:r>
-        <w:rPr>
-          <w:rFonts w:cs="Arial"/>
-          <w:lang w:val="en-US"/>
-        </w:rPr>
-        <w:t>#end</w:t>
-      </w:r>
-    </w:p>
-    <w:p>
-      <w:pPr>
-        <w:rPr>
-          <w:rFonts w:cs="Arial"/>
-          <w:lang w:val="en-US"/>
-        </w:rPr>
-      </w:pPr>
-      <w:r>
-        <w:rPr>
-          <w:rFonts w:cs="Arial"/>
-          <w:lang w:val="en-US"/>
-        </w:rPr>
-        <w:t>#</w:t>
-      </w:r>
-      <w:proofErr w:type="gramStart"/>
-      <w:r>
-        <w:rPr>
-          <w:rFonts w:cs="Arial"/>
-          <w:lang w:val="en-US"/>
-        </w:rPr>
-        <w:t>set(</w:t>
-      </w:r>
-      <w:proofErr w:type="gramEnd"/>
-      <w:r>
-        <w:rPr>
-          <w:rFonts w:cs="Arial"/>
-          <w:lang w:val="en-US"/>
-        </w:rPr>
-        <w:t>$</w:t>
-      </w:r>
-      <w:proofErr w:type="spellStart"/>
-      <w:r>
-        <w:rPr>
-          <w:rFonts w:cs="Arial"/>
-          <w:lang w:val="en-US"/>
-        </w:rPr>
-        <w:t>activityList</w:t>
-      </w:r>
-      <w:proofErr w:type="spellEnd"/>
-      <w:r>
-        <w:rPr>
-          <w:rFonts w:cs="Arial"/>
-          <w:lang w:val="en-US"/>
-        </w:rPr>
-        <w:t>=$</w:t>
-      </w:r>
-      <w:proofErr w:type="spellStart"/>
-      <w:r>
-        <w:rPr>
-          <w:rFonts w:cs="Arial"/>
-          <w:lang w:val="en-US"/>
-        </w:rPr>
-        <w:t>array.createArray</w:t>
-      </w:r>
-      <w:proofErr w:type="spellEnd"/>
-      <w:r>
-        <w:rPr>
-          <w:rFonts w:cs="Arial"/>
-          <w:lang w:val="en-US"/>
-        </w:rPr>
-        <w:t>())</w:t>
-      </w:r>
-    </w:p>
-    <w:p>
-      <w:pPr>
-        <w:rPr>
-          <w:rFonts w:cs="Arial"/>
-          <w:lang w:val="en-US"/>
-        </w:rPr>
-      </w:pPr>
-      <w:r>
-        <w:rPr>
-          <w:rFonts w:cs="Arial"/>
-          <w:lang w:val="en-US"/>
-        </w:rPr>
-        <w:t>#</w:t>
-      </w:r>
-      <w:proofErr w:type="gramStart"/>
-      <w:r>
-        <w:rPr>
-          <w:rFonts w:cs="Arial"/>
-          <w:lang w:val="en-US"/>
-        </w:rPr>
-        <w:t>set(</w:t>
-      </w:r>
-      <w:proofErr w:type="gramEnd"/>
-      <w:r>
-        <w:rPr>
-          <w:rFonts w:cs="Arial"/>
-          <w:lang w:val="en-US"/>
-        </w:rPr>
-        <w:t>$</w:t>
-      </w:r>
-      <w:proofErr w:type="spellStart"/>
-      <w:r>
-        <w:rPr>
-          <w:rFonts w:cs="Arial"/>
-          <w:lang w:val="en-US"/>
-        </w:rPr>
-        <w:t>itemAwareList</w:t>
-      </w:r>
-      <w:proofErr w:type="spellEnd"/>
-      <w:r>
-        <w:rPr>
-          <w:rFonts w:cs="Arial"/>
-          <w:lang w:val="en-US"/>
-        </w:rPr>
-        <w:t>=$</w:t>
-      </w:r>
-      <w:proofErr w:type="spellStart"/>
-      <w:r>
-        <w:rPr>
-          <w:rFonts w:cs="Arial"/>
-          <w:lang w:val="en-US"/>
-        </w:rPr>
-        <w:t>array.createArray</w:t>
-      </w:r>
-      <w:proofErr w:type="spellEnd"/>
-      <w:r>
-        <w:rPr>
-          <w:rFonts w:cs="Arial"/>
-          <w:lang w:val="en-US"/>
-        </w:rPr>
-        <w:t>())</w:t>
-      </w:r>
-    </w:p>
-    <w:p>
-      <w:pPr>
-        <w:rPr>
-          <w:rFonts w:cs="Arial"/>
-          <w:lang w:val="en-US"/>
-        </w:rPr>
-      </w:pPr>
-      <w:r>
-        <w:rPr>
-          <w:rFonts w:cs="Arial"/>
-          <w:lang w:val="en-US"/>
-        </w:rPr>
-        <w:t>#</w:t>
-      </w:r>
-      <w:proofErr w:type="gramStart"/>
-      <w:r>
-        <w:rPr>
-          <w:rFonts w:cs="Arial"/>
-          <w:lang w:val="en-US"/>
-        </w:rPr>
-        <w:t>foreach(</w:t>
-      </w:r>
-      <w:proofErr w:type="gramEnd"/>
-      <w:r>
-        <w:rPr>
-          <w:rFonts w:cs="Arial"/>
-          <w:lang w:val="en-US"/>
-        </w:rPr>
-        <w:t>$element in $</w:t>
-      </w:r>
-      <w:proofErr w:type="spellStart"/>
-      <w:r>
-        <w:rPr>
-          <w:rFonts w:cs="Arial"/>
-          <w:lang w:val="en-US"/>
-        </w:rPr>
-        <w:t>sortedElementList</w:t>
-      </w:r>
-      <w:proofErr w:type="spellEnd"/>
-      <w:r>
-        <w:rPr>
-          <w:rFonts w:cs="Arial"/>
-          <w:lang w:val="en-US"/>
-        </w:rPr>
-        <w:t>)</w:t>
-      </w:r>
-    </w:p>
-    <w:p>
-      <w:pPr>
-        <w:rPr>
-          <w:rFonts w:cs="Arial"/>
-          <w:lang w:val="en-US" w:bidi="th-TH"/>
-        </w:rPr>
-      </w:pPr>
-      <w:r>
-        <w:rPr>
-          <w:rFonts w:cs="Arial"/>
-          <w:lang w:val="en-US" w:bidi="th-TH"/>
-        </w:rPr>
-        <w:t>#if($element.elementType==”task”||$element.elementType==”sendtask”||$element.elementType==”receivetask”||$element.elementType==”servicetask”||$element.elementType==”scripttask”||$element.elementType==”manualtask”||$element.elementType==”businessruletask”||$element.elementType==”usertask”||$element.elementType==”subprocess”||$element.elementType==”transactionsubprocess”||$element.elementType==”adhocsubprocess”||$element.elementType==”callactivity”)</w:t>
-      </w:r>
-    </w:p>
-    <w:p>
-      <w:pPr>
-        <w:rPr>
-          <w:rFonts w:cs="Arial"/>
-          <w:lang w:val="en-US" w:bidi="th-TH"/>
-        </w:rPr>
-      </w:pPr>
-      <w:r>
-        <w:rPr>
-          <w:rFonts w:cs="Arial"/>
-          <w:lang w:val="en-US" w:bidi="th-TH"/>
-        </w:rPr>
-        <w:t>#set($void=$</w:t>
-      </w:r>
-      <w:proofErr w:type="spellStart"/>
-      <w:r>
-        <w:rPr>
-          <w:rFonts w:cs="Arial"/>
-          <w:lang w:val="en-US" w:bidi="th-TH"/>
-        </w:rPr>
-        <w:t>activityList.add</w:t>
-      </w:r>
-      <w:proofErr w:type="spellEnd"/>
-      <w:r>
-        <w:rPr>
-          <w:rFonts w:cs="Arial"/>
-          <w:lang w:val="en-US" w:bidi="th-TH"/>
-        </w:rPr>
-        <w:t>($element))</w:t>
-      </w:r>
-    </w:p>
-    <w:p>
-      <w:pPr>
-        <w:rPr>
-          <w:rFonts w:cs="Arial"/>
-          <w:lang w:val="en-US" w:bidi="th-TH"/>
-        </w:rPr>
-      </w:pPr>
-      <w:r>
-        <w:rPr>
-          <w:rFonts w:cs="Arial"/>
-          <w:lang w:val="en-US" w:bidi="th-TH"/>
-        </w:rPr>
         <w:t>#</w:t>
       </w:r>
       <w:proofErr w:type="spellStart"/>
@@ -14964,7 +14981,6 @@
           <w:b/>
           <w:bCs/>
         </w:rPr>
-        <w:lastRenderedPageBreak/>
         <w:t>Data used in Process:</w:t>
       </w:r>
     </w:p>
@@ -14995,7 +15011,9 @@
       </w:tblGrid>
       <w:tr>
         <w:trPr>
+          <w:cantSplit/>
           <w:trHeight w:val="260"/>
+          <w:tblHeader/>
         </w:trPr>
         <w:tc>
           <w:tcPr>
@@ -15037,6 +15055,9 @@
         </w:tc>
       </w:tr>
       <w:tr>
+        <w:trPr>
+          <w:cantSplit/>
+        </w:trPr>
         <w:tc>
           <w:tcPr>
             <w:tcW w:w="1031" w:type="pct"/>
@@ -15635,6 +15656,7 @@
           <w:rFonts w:cs="Arial"/>
           <w:lang w:val="en-US" w:bidi="th-TH"/>
         </w:rPr>
+        <w:lastRenderedPageBreak/>
         <w:t>#end</w:t>
       </w:r>
     </w:p>
@@ -15979,6 +16001,10 @@
         <w:gridCol w:w="7111"/>
       </w:tblGrid>
       <w:tr>
+        <w:trPr>
+          <w:cantSplit/>
+          <w:tblHeader/>
+        </w:trPr>
         <w:tc>
           <w:tcPr>
             <w:tcW w:w="2500" w:type="pct"/>
@@ -16027,6 +16053,9 @@
         </w:tc>
       </w:tr>
       <w:tr>
+        <w:trPr>
+          <w:cantSplit/>
+        </w:trPr>
         <w:tc>
           <w:tcPr>
             <w:tcW w:w="2500" w:type="pct"/>
@@ -18037,6 +18066,329 @@
     </w:p>
     <w:p>
       <w:pPr>
+        <w:widowControl w:val="0"/>
+        <w:autoSpaceDE w:val="0"/>
+        <w:autoSpaceDN w:val="0"/>
+        <w:adjustRightInd w:val="0"/>
+        <w:ind w:right="-387"/>
+        <w:rPr>
+          <w:rFonts w:cs="Arial"/>
+        </w:rPr>
+      </w:pPr>
+      <w:r>
+        <w:rPr>
+          <w:rFonts w:cs="Arial"/>
+        </w:rPr>
+        <w:t>#</w:t>
+      </w:r>
+      <w:proofErr w:type="gramStart"/>
+      <w:r>
+        <w:rPr>
+          <w:rFonts w:cs="Arial"/>
+        </w:rPr>
+        <w:t>foreach(</w:t>
+      </w:r>
+      <w:proofErr w:type="gramEnd"/>
+      <w:r>
+        <w:rPr>
+          <w:rFonts w:cs="Arial"/>
+        </w:rPr>
+        <w:t>$symbol in $</w:t>
+      </w:r>
+      <w:proofErr w:type="spellStart"/>
+      <w:r>
+        <w:rPr>
+          <w:rFonts w:cs="Arial"/>
+        </w:rPr>
+        <w:t>report.getPresentationDiagramElements</w:t>
+      </w:r>
+      <w:proofErr w:type="spellEnd"/>
+      <w:r>
+        <w:rPr>
+          <w:rFonts w:cs="Arial"/>
+        </w:rPr>
+        <w:t>($diagram))</w:t>
+      </w:r>
+    </w:p>
+    <w:p>
+      <w:pPr>
+        <w:widowControl w:val="0"/>
+        <w:autoSpaceDE w:val="0"/>
+        <w:autoSpaceDN w:val="0"/>
+        <w:adjustRightInd w:val="0"/>
+        <w:ind w:right="-387"/>
+        <w:rPr>
+          <w:rFonts w:cs="Arial"/>
+        </w:rPr>
+      </w:pPr>
+      <w:r>
+        <w:rPr>
+          <w:rFonts w:cs="Arial"/>
+        </w:rPr>
+        <w:t>#</w:t>
+      </w:r>
+      <w:proofErr w:type="gramStart"/>
+      <w:r>
+        <w:rPr>
+          <w:rFonts w:cs="Arial"/>
+        </w:rPr>
+        <w:t>set(</w:t>
+      </w:r>
+      <w:proofErr w:type="gramEnd"/>
+      <w:r>
+        <w:rPr>
+          <w:rFonts w:cs="Arial"/>
+        </w:rPr>
+        <w:t>$element = $</w:t>
+      </w:r>
+      <w:proofErr w:type="spellStart"/>
+      <w:r>
+        <w:rPr>
+          <w:rFonts w:cs="Arial"/>
+        </w:rPr>
+        <w:t>symbol.getElement</w:t>
+      </w:r>
+      <w:proofErr w:type="spellEnd"/>
+      <w:r>
+        <w:rPr>
+          <w:rFonts w:cs="Arial"/>
+        </w:rPr>
+        <w:t>())</w:t>
+      </w:r>
+    </w:p>
+    <w:p>
+      <w:pPr>
+        <w:widowControl w:val="0"/>
+        <w:autoSpaceDE w:val="0"/>
+        <w:autoSpaceDN w:val="0"/>
+        <w:adjustRightInd w:val="0"/>
+        <w:ind w:right="-387"/>
+        <w:rPr>
+          <w:rFonts w:cs="Arial"/>
+        </w:rPr>
+      </w:pPr>
+      <w:r>
+        <w:rPr>
+          <w:rFonts w:cs="Arial"/>
+        </w:rPr>
+        <w:t>#</w:t>
+      </w:r>
+      <w:proofErr w:type="gramStart"/>
+      <w:r>
+        <w:rPr>
+          <w:rFonts w:cs="Arial"/>
+        </w:rPr>
+        <w:t>foreach(</w:t>
+      </w:r>
+      <w:proofErr w:type="gramEnd"/>
+      <w:r>
+        <w:rPr>
+          <w:rFonts w:cs="Arial"/>
+        </w:rPr>
+        <w:t>$stereotype in $</w:t>
+      </w:r>
+      <w:proofErr w:type="spellStart"/>
+      <w:r>
+        <w:rPr>
+          <w:rFonts w:cs="Arial"/>
+        </w:rPr>
+        <w:t>report.getStereotypes</w:t>
+      </w:r>
+      <w:proofErr w:type="spellEnd"/>
+      <w:r>
+        <w:rPr>
+          <w:rFonts w:cs="Arial"/>
+        </w:rPr>
+        <w:t>($element))</w:t>
+      </w:r>
+    </w:p>
+    <w:p>
+      <w:pPr>
+        <w:widowControl w:val="0"/>
+        <w:autoSpaceDE w:val="0"/>
+        <w:autoSpaceDN w:val="0"/>
+        <w:adjustRightInd w:val="0"/>
+        <w:ind w:right="-387"/>
+        <w:rPr>
+          <w:rFonts w:cs="Arial"/>
+        </w:rPr>
+      </w:pPr>
+      <w:r>
+        <w:rPr>
+          <w:rFonts w:cs="Arial"/>
+        </w:rPr>
+        <w:t>##Check for stereotype icon existing</w:t>
+      </w:r>
+    </w:p>
+    <w:p>
+      <w:pPr>
+        <w:widowControl w:val="0"/>
+        <w:autoSpaceDE w:val="0"/>
+        <w:autoSpaceDN w:val="0"/>
+        <w:adjustRightInd w:val="0"/>
+        <w:ind w:right="-387"/>
+        <w:rPr>
+          <w:rFonts w:cs="Arial"/>
+        </w:rPr>
+      </w:pPr>
+      <w:r>
+        <w:rPr>
+          <w:rFonts w:cs="Arial"/>
+        </w:rPr>
+        <w:t>#if</w:t>
+      </w:r>
+      <w:proofErr w:type="gramStart"/>
+      <w:r>
+        <w:rPr>
+          <w:rFonts w:cs="Arial"/>
+        </w:rPr>
+        <w:t>(!$</w:t>
+      </w:r>
+      <w:proofErr w:type="spellStart"/>
+      <w:proofErr w:type="gramEnd"/>
+      <w:r>
+        <w:rPr>
+          <w:rFonts w:cs="Arial"/>
+        </w:rPr>
+        <w:t>report.isEmpty</w:t>
+      </w:r>
+      <w:proofErr w:type="spellEnd"/>
+      <w:r>
+        <w:rPr>
+          <w:rFonts w:cs="Arial"/>
+        </w:rPr>
+        <w:t>($</w:t>
+      </w:r>
+      <w:proofErr w:type="spellStart"/>
+      <w:r>
+        <w:rPr>
+          <w:rFonts w:cs="Arial"/>
+        </w:rPr>
+        <w:t>stereotype.icon</w:t>
+      </w:r>
+      <w:proofErr w:type="spellEnd"/>
+      <w:r>
+        <w:rPr>
+          <w:rFonts w:cs="Arial"/>
+        </w:rPr>
+        <w:t>))</w:t>
+      </w:r>
+    </w:p>
+    <w:p>
+      <w:pPr>
+        <w:widowControl w:val="0"/>
+        <w:autoSpaceDE w:val="0"/>
+        <w:autoSpaceDN w:val="0"/>
+        <w:adjustRightInd w:val="0"/>
+        <w:ind w:right="-387"/>
+        <w:rPr>
+          <w:rFonts w:cs="Arial"/>
+        </w:rPr>
+      </w:pPr>
+      <w:r>
+        <w:rPr>
+          <w:rFonts w:cs="Arial"/>
+        </w:rPr>
+        <w:lastRenderedPageBreak/>
+        <w:t>#</w:t>
+      </w:r>
+      <w:proofErr w:type="gramStart"/>
+      <w:r>
+        <w:rPr>
+          <w:rFonts w:cs="Arial"/>
+        </w:rPr>
+        <w:t>set(</w:t>
+      </w:r>
+      <w:proofErr w:type="gramEnd"/>
+      <w:r>
+        <w:rPr>
+          <w:rFonts w:cs="Arial"/>
+        </w:rPr>
+        <w:t xml:space="preserve">$void = </w:t>
+      </w:r>
+      <w:r>
+        <w:rPr>
+          <w:rFonts w:cs="Arial"/>
+        </w:rPr>
+        <w:t>$</w:t>
+      </w:r>
+      <w:proofErr w:type="spellStart"/>
+      <w:r>
+        <w:rPr>
+          <w:rFonts w:cs="Arial"/>
+        </w:rPr>
+        <w:t>stereotypesInDiagram.add</w:t>
+      </w:r>
+      <w:proofErr w:type="spellEnd"/>
+      <w:r>
+        <w:rPr>
+          <w:rFonts w:cs="Arial"/>
+        </w:rPr>
+        <w:t>($stereotype)</w:t>
+      </w:r>
+      <w:r>
+        <w:rPr>
+          <w:rFonts w:cs="Arial"/>
+        </w:rPr>
+        <w:t>)</w:t>
+      </w:r>
+    </w:p>
+    <w:p>
+      <w:pPr>
+        <w:widowControl w:val="0"/>
+        <w:autoSpaceDE w:val="0"/>
+        <w:autoSpaceDN w:val="0"/>
+        <w:adjustRightInd w:val="0"/>
+        <w:ind w:right="-387"/>
+        <w:rPr>
+          <w:rFonts w:cs="Arial"/>
+        </w:rPr>
+      </w:pPr>
+      <w:r>
+        <w:rPr>
+          <w:rFonts w:cs="Arial"/>
+        </w:rPr>
+        <w:t>#end</w:t>
+      </w:r>
+    </w:p>
+    <w:p>
+      <w:pPr>
+        <w:widowControl w:val="0"/>
+        <w:autoSpaceDE w:val="0"/>
+        <w:autoSpaceDN w:val="0"/>
+        <w:adjustRightInd w:val="0"/>
+        <w:ind w:right="-387"/>
+        <w:rPr>
+          <w:rFonts w:cs="Arial"/>
+        </w:rPr>
+      </w:pPr>
+      <w:r>
+        <w:rPr>
+          <w:rFonts w:cs="Arial"/>
+        </w:rPr>
+        <w:t>#end</w:t>
+      </w:r>
+    </w:p>
+    <w:p>
+      <w:pPr>
+        <w:widowControl w:val="0"/>
+        <w:autoSpaceDE w:val="0"/>
+        <w:autoSpaceDN w:val="0"/>
+        <w:adjustRightInd w:val="0"/>
+        <w:ind w:right="-387"/>
+        <w:rPr>
+          <w:rFonts w:cs="Arial"/>
+        </w:rPr>
+      </w:pPr>
+      <w:r>
+        <w:rPr>
+          <w:rFonts w:cs="Arial"/>
+        </w:rPr>
+        <w:t>#end</w:t>
+      </w:r>
+    </w:p>
+    <w:p>
+      <w:pPr>
         <w:pStyle w:val="BodyText"/>
         <w:rPr>
           <w:rFonts w:cs="Arial"/>
@@ -18139,7 +18491,6 @@
         <w:rPr>
           <w:rFonts w:cs="Arial"/>
         </w:rPr>
-        <w:lastRenderedPageBreak/>
         <w:t>$</w:t>
       </w:r>
       <w:proofErr w:type="spellStart"/>
@@ -19162,6 +19513,10 @@
         <w:gridCol w:w="7111"/>
       </w:tblGrid>
       <w:tr>
+        <w:trPr>
+          <w:cantSplit/>
+          <w:tblHeader/>
+        </w:trPr>
         <w:tc>
           <w:tcPr>
             <w:tcW w:w="2500" w:type="pct"/>
@@ -19177,6 +19532,7 @@
               <w:rPr>
                 <w:b/>
               </w:rPr>
+              <w:lastRenderedPageBreak/>
               <w:t>Name</w:t>
             </w:r>
           </w:p>
@@ -19204,6 +19560,9 @@
         </w:tc>
       </w:tr>
       <w:tr>
+        <w:trPr>
+          <w:cantSplit/>
+        </w:trPr>
         <w:tc>
           <w:tcPr>
             <w:tcW w:w="2500" w:type="pct"/>
@@ -19634,7 +19993,6 @@
                 <w:rFonts w:cs="Arial"/>
                 <w:lang w:val="en-US" w:bidi="th-TH"/>
               </w:rPr>
-              <w:lastRenderedPageBreak/>
               <w:t>#set($target=$</w:t>
             </w:r>
             <w:proofErr w:type="spellStart"/>
@@ -20058,6 +20416,10 @@
         <w:gridCol w:w="4615"/>
       </w:tblGrid>
       <w:tr>
+        <w:trPr>
+          <w:cantSplit/>
+          <w:tblHeader/>
+        </w:trPr>
         <w:tc>
           <w:tcPr>
             <w:tcW w:w="1103" w:type="pct"/>
@@ -20119,6 +20481,9 @@
         </w:tc>
       </w:tr>
       <w:tr>
+        <w:trPr>
+          <w:cantSplit/>
+        </w:trPr>
         <w:tc>
           <w:tcPr>
             <w:tcW w:w="1103" w:type="pct"/>
@@ -20636,6 +21001,7 @@
           <w:rFonts w:cs="Arial"/>
           <w:lang w:bidi="th-TH"/>
         </w:rPr>
+        <w:lastRenderedPageBreak/>
         <w:t>#end</w:t>
       </w:r>
     </w:p>
@@ -20991,6 +21357,10 @@
         <w:gridCol w:w="7111"/>
       </w:tblGrid>
       <w:tr>
+        <w:trPr>
+          <w:cantSplit/>
+          <w:tblHeader/>
+        </w:trPr>
         <w:tc>
           <w:tcPr>
             <w:tcW w:w="2500" w:type="pct"/>
@@ -21031,6 +21401,9 @@
         </w:tc>
       </w:tr>
       <w:tr>
+        <w:trPr>
+          <w:cantSplit/>
+        </w:trPr>
         <w:tc>
           <w:tcPr>
             <w:tcW w:w="2500" w:type="pct"/>
@@ -22761,6 +23134,330 @@
     </w:p>
     <w:p>
       <w:pPr>
+        <w:widowControl w:val="0"/>
+        <w:autoSpaceDE w:val="0"/>
+        <w:autoSpaceDN w:val="0"/>
+        <w:adjustRightInd w:val="0"/>
+        <w:ind w:right="-387"/>
+        <w:rPr>
+          <w:rFonts w:cs="Arial"/>
+        </w:rPr>
+      </w:pPr>
+      <w:r>
+        <w:rPr>
+          <w:rFonts w:cs="Arial"/>
+        </w:rPr>
+        <w:t>#</w:t>
+      </w:r>
+      <w:proofErr w:type="gramStart"/>
+      <w:r>
+        <w:rPr>
+          <w:rFonts w:cs="Arial"/>
+        </w:rPr>
+        <w:t>foreach(</w:t>
+      </w:r>
+      <w:proofErr w:type="gramEnd"/>
+      <w:r>
+        <w:rPr>
+          <w:rFonts w:cs="Arial"/>
+        </w:rPr>
+        <w:t>$symbol in $</w:t>
+      </w:r>
+      <w:proofErr w:type="spellStart"/>
+      <w:r>
+        <w:rPr>
+          <w:rFonts w:cs="Arial"/>
+        </w:rPr>
+        <w:t>report.getPresentationDiagramElements</w:t>
+      </w:r>
+      <w:proofErr w:type="spellEnd"/>
+      <w:r>
+        <w:rPr>
+          <w:rFonts w:cs="Arial"/>
+        </w:rPr>
+        <w:t>($diagram))</w:t>
+      </w:r>
+    </w:p>
+    <w:p>
+      <w:pPr>
+        <w:widowControl w:val="0"/>
+        <w:autoSpaceDE w:val="0"/>
+        <w:autoSpaceDN w:val="0"/>
+        <w:adjustRightInd w:val="0"/>
+        <w:ind w:right="-387"/>
+        <w:rPr>
+          <w:rFonts w:cs="Arial"/>
+        </w:rPr>
+      </w:pPr>
+      <w:r>
+        <w:rPr>
+          <w:rFonts w:cs="Arial"/>
+        </w:rPr>
+        <w:t>#</w:t>
+      </w:r>
+      <w:proofErr w:type="gramStart"/>
+      <w:r>
+        <w:rPr>
+          <w:rFonts w:cs="Arial"/>
+        </w:rPr>
+        <w:t>set(</w:t>
+      </w:r>
+      <w:proofErr w:type="gramEnd"/>
+      <w:r>
+        <w:rPr>
+          <w:rFonts w:cs="Arial"/>
+        </w:rPr>
+        <w:t>$element = $</w:t>
+      </w:r>
+      <w:proofErr w:type="spellStart"/>
+      <w:r>
+        <w:rPr>
+          <w:rFonts w:cs="Arial"/>
+        </w:rPr>
+        <w:t>symbol.getElement</w:t>
+      </w:r>
+      <w:proofErr w:type="spellEnd"/>
+      <w:r>
+        <w:rPr>
+          <w:rFonts w:cs="Arial"/>
+        </w:rPr>
+        <w:t>())</w:t>
+      </w:r>
+    </w:p>
+    <w:p>
+      <w:pPr>
+        <w:widowControl w:val="0"/>
+        <w:autoSpaceDE w:val="0"/>
+        <w:autoSpaceDN w:val="0"/>
+        <w:adjustRightInd w:val="0"/>
+        <w:ind w:right="-387"/>
+        <w:rPr>
+          <w:rFonts w:cs="Arial"/>
+        </w:rPr>
+      </w:pPr>
+      <w:bookmarkStart w:id="14" w:name="_Hlk509839846"/>
+      <w:r>
+        <w:rPr>
+          <w:rFonts w:cs="Arial"/>
+        </w:rPr>
+        <w:t>#</w:t>
+      </w:r>
+      <w:proofErr w:type="gramStart"/>
+      <w:r>
+        <w:rPr>
+          <w:rFonts w:cs="Arial"/>
+        </w:rPr>
+        <w:t>foreach(</w:t>
+      </w:r>
+      <w:proofErr w:type="gramEnd"/>
+      <w:r>
+        <w:rPr>
+          <w:rFonts w:cs="Arial"/>
+        </w:rPr>
+        <w:t>$stereotype in $</w:t>
+      </w:r>
+      <w:proofErr w:type="spellStart"/>
+      <w:r>
+        <w:rPr>
+          <w:rFonts w:cs="Arial"/>
+        </w:rPr>
+        <w:t>report.getStereotypes</w:t>
+      </w:r>
+      <w:proofErr w:type="spellEnd"/>
+      <w:r>
+        <w:rPr>
+          <w:rFonts w:cs="Arial"/>
+        </w:rPr>
+        <w:t>($element))</w:t>
+      </w:r>
+    </w:p>
+    <w:p>
+      <w:pPr>
+        <w:widowControl w:val="0"/>
+        <w:autoSpaceDE w:val="0"/>
+        <w:autoSpaceDN w:val="0"/>
+        <w:adjustRightInd w:val="0"/>
+        <w:ind w:right="-387"/>
+        <w:rPr>
+          <w:rFonts w:cs="Arial"/>
+        </w:rPr>
+      </w:pPr>
+      <w:r>
+        <w:rPr>
+          <w:rFonts w:cs="Arial"/>
+        </w:rPr>
+        <w:t>##Check for stereotype icon existing</w:t>
+      </w:r>
+    </w:p>
+    <w:p>
+      <w:pPr>
+        <w:widowControl w:val="0"/>
+        <w:autoSpaceDE w:val="0"/>
+        <w:autoSpaceDN w:val="0"/>
+        <w:adjustRightInd w:val="0"/>
+        <w:ind w:right="-387"/>
+        <w:rPr>
+          <w:rFonts w:cs="Arial"/>
+        </w:rPr>
+      </w:pPr>
+      <w:r>
+        <w:rPr>
+          <w:rFonts w:cs="Arial"/>
+        </w:rPr>
+        <w:t>#if</w:t>
+      </w:r>
+      <w:proofErr w:type="gramStart"/>
+      <w:r>
+        <w:rPr>
+          <w:rFonts w:cs="Arial"/>
+        </w:rPr>
+        <w:t>(!$</w:t>
+      </w:r>
+      <w:proofErr w:type="spellStart"/>
+      <w:proofErr w:type="gramEnd"/>
+      <w:r>
+        <w:rPr>
+          <w:rFonts w:cs="Arial"/>
+        </w:rPr>
+        <w:t>report.isEmpty</w:t>
+      </w:r>
+      <w:proofErr w:type="spellEnd"/>
+      <w:r>
+        <w:rPr>
+          <w:rFonts w:cs="Arial"/>
+        </w:rPr>
+        <w:t>($</w:t>
+      </w:r>
+      <w:proofErr w:type="spellStart"/>
+      <w:r>
+        <w:rPr>
+          <w:rFonts w:cs="Arial"/>
+        </w:rPr>
+        <w:t>stereotype.icon</w:t>
+      </w:r>
+      <w:proofErr w:type="spellEnd"/>
+      <w:r>
+        <w:rPr>
+          <w:rFonts w:cs="Arial"/>
+        </w:rPr>
+        <w:t>))</w:t>
+      </w:r>
+    </w:p>
+    <w:p>
+      <w:pPr>
+        <w:widowControl w:val="0"/>
+        <w:autoSpaceDE w:val="0"/>
+        <w:autoSpaceDN w:val="0"/>
+        <w:adjustRightInd w:val="0"/>
+        <w:ind w:right="-387"/>
+        <w:rPr>
+          <w:rFonts w:cs="Arial"/>
+        </w:rPr>
+      </w:pPr>
+      <w:r>
+        <w:rPr>
+          <w:rFonts w:cs="Arial"/>
+        </w:rPr>
+        <w:t>#</w:t>
+      </w:r>
+      <w:proofErr w:type="gramStart"/>
+      <w:r>
+        <w:rPr>
+          <w:rFonts w:cs="Arial"/>
+        </w:rPr>
+        <w:t>set(</w:t>
+      </w:r>
+      <w:proofErr w:type="gramEnd"/>
+      <w:r>
+        <w:rPr>
+          <w:rFonts w:cs="Arial"/>
+        </w:rPr>
+        <w:t xml:space="preserve">$void = </w:t>
+      </w:r>
+      <w:r>
+        <w:rPr>
+          <w:rFonts w:cs="Arial"/>
+        </w:rPr>
+        <w:t>$</w:t>
+      </w:r>
+      <w:proofErr w:type="spellStart"/>
+      <w:r>
+        <w:rPr>
+          <w:rFonts w:cs="Arial"/>
+        </w:rPr>
+        <w:t>stereotypesInDiagram.add</w:t>
+      </w:r>
+      <w:proofErr w:type="spellEnd"/>
+      <w:r>
+        <w:rPr>
+          <w:rFonts w:cs="Arial"/>
+        </w:rPr>
+        <w:t>($stereotype)</w:t>
+      </w:r>
+      <w:r>
+        <w:rPr>
+          <w:rFonts w:cs="Arial"/>
+        </w:rPr>
+        <w:t>)</w:t>
+      </w:r>
+    </w:p>
+    <w:p>
+      <w:pPr>
+        <w:widowControl w:val="0"/>
+        <w:autoSpaceDE w:val="0"/>
+        <w:autoSpaceDN w:val="0"/>
+        <w:adjustRightInd w:val="0"/>
+        <w:ind w:right="-387"/>
+        <w:rPr>
+          <w:rFonts w:cs="Arial"/>
+        </w:rPr>
+      </w:pPr>
+      <w:r>
+        <w:rPr>
+          <w:rFonts w:cs="Arial"/>
+        </w:rPr>
+        <w:t>#end</w:t>
+      </w:r>
+    </w:p>
+    <w:p>
+      <w:pPr>
+        <w:widowControl w:val="0"/>
+        <w:autoSpaceDE w:val="0"/>
+        <w:autoSpaceDN w:val="0"/>
+        <w:adjustRightInd w:val="0"/>
+        <w:ind w:right="-387"/>
+        <w:rPr>
+          <w:rFonts w:cs="Arial"/>
+        </w:rPr>
+      </w:pPr>
+      <w:r>
+        <w:rPr>
+          <w:rFonts w:cs="Arial"/>
+        </w:rPr>
+        <w:t>#end</w:t>
+      </w:r>
+    </w:p>
+    <w:bookmarkEnd w:id="14"/>
+    <w:p>
+      <w:pPr>
+        <w:widowControl w:val="0"/>
+        <w:autoSpaceDE w:val="0"/>
+        <w:autoSpaceDN w:val="0"/>
+        <w:adjustRightInd w:val="0"/>
+        <w:ind w:right="-387"/>
+        <w:rPr>
+          <w:rFonts w:cs="Arial"/>
+        </w:rPr>
+      </w:pPr>
+      <w:r>
+        <w:rPr>
+          <w:rFonts w:cs="Arial"/>
+        </w:rPr>
+        <w:t>#end</w:t>
+      </w:r>
+    </w:p>
+    <w:p>
+      <w:pPr>
         <w:pStyle w:val="Heading3"/>
         <w:numPr>
           <w:ilvl w:val="0"/>
@@ -22933,6 +23630,7 @@
           <w:rFonts w:cs="Arial"/>
           <w:lang w:val="en-US"/>
         </w:rPr>
+        <w:lastRenderedPageBreak/>
         <w:t>$</w:t>
       </w:r>
       <w:proofErr w:type="spellStart"/>
@@ -23312,7 +24010,6 @@
           <w:rFonts w:cs="Arial"/>
           <w:lang w:val="en-US"/>
         </w:rPr>
-        <w:lastRenderedPageBreak/>
         <w:t>#set ($</w:t>
       </w:r>
       <w:proofErr w:type="spellStart"/>
@@ -23830,7 +24527,9 @@
       </w:tblGrid>
       <w:tr>
         <w:trPr>
+          <w:cantSplit/>
           <w:trHeight w:val="269"/>
+          <w:tblHeader/>
         </w:trPr>
         <w:tc>
           <w:tcPr>
@@ -23892,6 +24591,9 @@
         </w:tc>
       </w:tr>
       <w:tr>
+        <w:trPr>
+          <w:cantSplit/>
+        </w:trPr>
         <w:tc>
           <w:tcPr>
             <w:tcW w:w="1269" w:type="pct"/>
@@ -24854,7 +25556,6 @@
           <w:rFonts w:cs="Arial"/>
           <w:lang w:val="en-US"/>
         </w:rPr>
-        <w:lastRenderedPageBreak/>
         <w:t>#set($</w:t>
       </w:r>
       <w:proofErr w:type="spellStart"/>
@@ -24959,9 +25660,9 @@
         </w:rPr>
         <w:t>”)</w:t>
       </w:r>
-      <w:bookmarkEnd w:id="3"/>
       <w:bookmarkEnd w:id="4"/>
       <w:bookmarkEnd w:id="5"/>
+      <w:bookmarkEnd w:id="6"/>
     </w:p>
     <w:p>
       <w:pPr>
@@ -25824,6 +26525,7 @@
           <w:rFonts w:cs="Arial"/>
           <w:lang w:val="en-US"/>
         </w:rPr>
+        <w:lastRenderedPageBreak/>
         <w:t>#</w:t>
       </w:r>
       <w:proofErr w:type="gramStart"/>
@@ -25930,7 +26632,9 @@
       </w:tblGrid>
       <w:tr>
         <w:trPr>
+          <w:cantSplit/>
           <w:trHeight w:val="305"/>
+          <w:tblHeader/>
         </w:trPr>
         <w:tc>
           <w:tcPr>
@@ -25992,6 +26696,7 @@
       </w:tr>
       <w:tr>
         <w:trPr>
+          <w:cantSplit/>
           <w:trHeight w:val="665"/>
         </w:trPr>
         <w:tc>
@@ -26274,7 +26979,6 @@
                 <w:rFonts w:cs="Arial"/>
                 <w:lang w:val="en-US" w:bidi="th-TH"/>
               </w:rPr>
-              <w:lastRenderedPageBreak/>
               <w:t>#</w:t>
             </w:r>
             <w:proofErr w:type="spellStart"/>
@@ -26302,7 +27006,6 @@
           <w:rFonts w:cs="Arial"/>
           <w:lang w:val="en-US"/>
         </w:rPr>
-        <w:lastRenderedPageBreak/>
         <w:t>#end</w:t>
       </w:r>
     </w:p>
@@ -26430,7 +27133,9 @@
       </w:tblGrid>
       <w:tr>
         <w:trPr>
+          <w:cantSplit/>
           <w:trHeight w:val="269"/>
+          <w:tblHeader/>
         </w:trPr>
         <w:tc>
           <w:tcPr>
@@ -26491,6 +27196,9 @@
         </w:tc>
       </w:tr>
       <w:tr>
+        <w:trPr>
+          <w:cantSplit/>
+        </w:trPr>
         <w:tc>
           <w:tcPr>
             <w:tcW w:w="1123" w:type="pct"/>
@@ -27302,6 +28010,7 @@
           <w:rFonts w:cs="Arial"/>
           <w:lang w:val="en-US"/>
         </w:rPr>
+        <w:lastRenderedPageBreak/>
         <w:t>#set($chk2</w:t>
       </w:r>
       <w:proofErr w:type="gramStart"/>
@@ -27486,7 +28195,6 @@
           <w:rFonts w:cs="Arial"/>
           <w:lang w:val="en-US"/>
         </w:rPr>
-        <w:lastRenderedPageBreak/>
         <w:t>#</w:t>
       </w:r>
       <w:proofErr w:type="gramStart"/>
@@ -28661,6 +29369,10 @@
         <w:gridCol w:w="7111"/>
       </w:tblGrid>
       <w:tr>
+        <w:trPr>
+          <w:cantSplit/>
+          <w:tblHeader/>
+        </w:trPr>
         <w:tc>
           <w:tcPr>
             <w:tcW w:w="2500" w:type="pct"/>
@@ -28704,6 +29416,7 @@
       </w:tr>
       <w:tr>
         <w:trPr>
+          <w:cantSplit/>
           <w:trHeight w:val="567"/>
         </w:trPr>
         <w:tc>
@@ -29250,6 +29963,10 @@
         <w:gridCol w:w="7111"/>
       </w:tblGrid>
       <w:tr>
+        <w:trPr>
+          <w:cantSplit/>
+          <w:tblHeader/>
+        </w:trPr>
         <w:tc>
           <w:tcPr>
             <w:tcW w:w="2500" w:type="pct"/>
@@ -29293,6 +30010,7 @@
       </w:tr>
       <w:tr>
         <w:trPr>
+          <w:cantSplit/>
           <w:trHeight w:val="567"/>
         </w:trPr>
         <w:tc>
@@ -29779,6 +30497,10 @@
         <w:gridCol w:w="7111"/>
       </w:tblGrid>
       <w:tr>
+        <w:trPr>
+          <w:cantSplit/>
+          <w:tblHeader/>
+        </w:trPr>
         <w:tc>
           <w:tcPr>
             <w:tcW w:w="2500" w:type="pct"/>
@@ -29822,6 +30544,7 @@
       </w:tr>
       <w:tr>
         <w:trPr>
+          <w:cantSplit/>
           <w:trHeight w:val="567"/>
         </w:trPr>
         <w:tc>
@@ -30311,6 +31034,10 @@
         <w:gridCol w:w="7111"/>
       </w:tblGrid>
       <w:tr>
+        <w:trPr>
+          <w:cantSplit/>
+          <w:tblHeader/>
+        </w:trPr>
         <w:tc>
           <w:tcPr>
             <w:tcW w:w="2500" w:type="pct"/>
@@ -30354,6 +31081,7 @@
       </w:tr>
       <w:tr>
         <w:trPr>
+          <w:cantSplit/>
           <w:trHeight w:val="567"/>
         </w:trPr>
         <w:tc>
@@ -30849,6 +31577,10 @@
         <w:gridCol w:w="7111"/>
       </w:tblGrid>
       <w:tr>
+        <w:trPr>
+          <w:cantSplit/>
+          <w:tblHeader/>
+        </w:trPr>
         <w:tc>
           <w:tcPr>
             <w:tcW w:w="2500" w:type="pct"/>
@@ -30892,6 +31624,7 @@
       </w:tr>
       <w:tr>
         <w:trPr>
+          <w:cantSplit/>
           <w:trHeight w:val="567"/>
         </w:trPr>
         <w:tc>
@@ -31558,6 +32291,7 @@
         </w:rPr>
         <w:t>($diagram.name)</w:t>
       </w:r>
+      <w:bookmarkStart w:id="15" w:name="_Hlk509904210"/>
     </w:p>
     <w:p>
       <w:pPr>
@@ -31566,6 +32300,317 @@
           <w:rFonts w:cs="Arial"/>
         </w:rPr>
       </w:pPr>
+      <w:r>
+        <w:rPr>
+          <w:rFonts w:cs="Arial"/>
+        </w:rPr>
+        <w:t>#</w:t>
+      </w:r>
+      <w:proofErr w:type="gramStart"/>
+      <w:r>
+        <w:rPr>
+          <w:rFonts w:cs="Arial"/>
+        </w:rPr>
+        <w:t>foreach(</w:t>
+      </w:r>
+      <w:proofErr w:type="gramEnd"/>
+      <w:r>
+        <w:rPr>
+          <w:rFonts w:cs="Arial"/>
+        </w:rPr>
+        <w:t>$symbol in $</w:t>
+      </w:r>
+      <w:proofErr w:type="spellStart"/>
+      <w:r>
+        <w:rPr>
+          <w:rFonts w:cs="Arial"/>
+        </w:rPr>
+        <w:t>report.getPresentationDiagramElements</w:t>
+      </w:r>
+      <w:proofErr w:type="spellEnd"/>
+      <w:r>
+        <w:rPr>
+          <w:rFonts w:cs="Arial"/>
+        </w:rPr>
+        <w:t>($diagram))</w:t>
+      </w:r>
+    </w:p>
+    <w:p>
+      <w:pPr>
+        <w:widowControl w:val="0"/>
+        <w:autoSpaceDE w:val="0"/>
+        <w:autoSpaceDN w:val="0"/>
+        <w:adjustRightInd w:val="0"/>
+        <w:ind w:right="-387"/>
+        <w:rPr>
+          <w:rFonts w:cs="Arial"/>
+        </w:rPr>
+      </w:pPr>
+      <w:r>
+        <w:rPr>
+          <w:rFonts w:cs="Arial"/>
+        </w:rPr>
+        <w:t>#</w:t>
+      </w:r>
+      <w:proofErr w:type="gramStart"/>
+      <w:r>
+        <w:rPr>
+          <w:rFonts w:cs="Arial"/>
+        </w:rPr>
+        <w:t>set(</w:t>
+      </w:r>
+      <w:proofErr w:type="gramEnd"/>
+      <w:r>
+        <w:rPr>
+          <w:rFonts w:cs="Arial"/>
+        </w:rPr>
+        <w:t>$element = $</w:t>
+      </w:r>
+      <w:proofErr w:type="spellStart"/>
+      <w:r>
+        <w:rPr>
+          <w:rFonts w:cs="Arial"/>
+        </w:rPr>
+        <w:t>symbol.getElement</w:t>
+      </w:r>
+      <w:proofErr w:type="spellEnd"/>
+      <w:r>
+        <w:rPr>
+          <w:rFonts w:cs="Arial"/>
+        </w:rPr>
+        <w:t>())</w:t>
+      </w:r>
+    </w:p>
+    <w:p>
+      <w:pPr>
+        <w:widowControl w:val="0"/>
+        <w:autoSpaceDE w:val="0"/>
+        <w:autoSpaceDN w:val="0"/>
+        <w:adjustRightInd w:val="0"/>
+        <w:ind w:right="-387"/>
+        <w:rPr>
+          <w:rFonts w:cs="Arial"/>
+        </w:rPr>
+      </w:pPr>
+      <w:r>
+        <w:rPr>
+          <w:rFonts w:cs="Arial"/>
+        </w:rPr>
+        <w:t>#</w:t>
+      </w:r>
+      <w:proofErr w:type="gramStart"/>
+      <w:r>
+        <w:rPr>
+          <w:rFonts w:cs="Arial"/>
+        </w:rPr>
+        <w:t>foreach(</w:t>
+      </w:r>
+      <w:proofErr w:type="gramEnd"/>
+      <w:r>
+        <w:rPr>
+          <w:rFonts w:cs="Arial"/>
+        </w:rPr>
+        <w:t>$stereotype in $</w:t>
+      </w:r>
+      <w:proofErr w:type="spellStart"/>
+      <w:r>
+        <w:rPr>
+          <w:rFonts w:cs="Arial"/>
+        </w:rPr>
+        <w:t>report.getStereotypes</w:t>
+      </w:r>
+      <w:proofErr w:type="spellEnd"/>
+      <w:r>
+        <w:rPr>
+          <w:rFonts w:cs="Arial"/>
+        </w:rPr>
+        <w:t>($element))</w:t>
+      </w:r>
+    </w:p>
+    <w:p>
+      <w:pPr>
+        <w:widowControl w:val="0"/>
+        <w:autoSpaceDE w:val="0"/>
+        <w:autoSpaceDN w:val="0"/>
+        <w:adjustRightInd w:val="0"/>
+        <w:ind w:right="-387"/>
+        <w:rPr>
+          <w:rFonts w:cs="Arial"/>
+        </w:rPr>
+      </w:pPr>
+      <w:r>
+        <w:rPr>
+          <w:rFonts w:cs="Arial"/>
+        </w:rPr>
+        <w:t>##Check for stereotype icon existing</w:t>
+      </w:r>
+    </w:p>
+    <w:p>
+      <w:pPr>
+        <w:widowControl w:val="0"/>
+        <w:autoSpaceDE w:val="0"/>
+        <w:autoSpaceDN w:val="0"/>
+        <w:adjustRightInd w:val="0"/>
+        <w:ind w:right="-387"/>
+        <w:rPr>
+          <w:rFonts w:cs="Arial"/>
+        </w:rPr>
+      </w:pPr>
+      <w:r>
+        <w:rPr>
+          <w:rFonts w:cs="Arial"/>
+        </w:rPr>
+        <w:t>#if</w:t>
+      </w:r>
+      <w:proofErr w:type="gramStart"/>
+      <w:r>
+        <w:rPr>
+          <w:rFonts w:cs="Arial"/>
+        </w:rPr>
+        <w:t>(!$</w:t>
+      </w:r>
+      <w:proofErr w:type="spellStart"/>
+      <w:proofErr w:type="gramEnd"/>
+      <w:r>
+        <w:rPr>
+          <w:rFonts w:cs="Arial"/>
+        </w:rPr>
+        <w:t>report.isEmpty</w:t>
+      </w:r>
+      <w:proofErr w:type="spellEnd"/>
+      <w:r>
+        <w:rPr>
+          <w:rFonts w:cs="Arial"/>
+        </w:rPr>
+        <w:t>($</w:t>
+      </w:r>
+      <w:proofErr w:type="spellStart"/>
+      <w:r>
+        <w:rPr>
+          <w:rFonts w:cs="Arial"/>
+        </w:rPr>
+        <w:t>stereotype.icon</w:t>
+      </w:r>
+      <w:proofErr w:type="spellEnd"/>
+      <w:r>
+        <w:rPr>
+          <w:rFonts w:cs="Arial"/>
+        </w:rPr>
+        <w:t>))</w:t>
+      </w:r>
+    </w:p>
+    <w:p>
+      <w:pPr>
+        <w:widowControl w:val="0"/>
+        <w:autoSpaceDE w:val="0"/>
+        <w:autoSpaceDN w:val="0"/>
+        <w:adjustRightInd w:val="0"/>
+        <w:ind w:right="-387"/>
+        <w:rPr>
+          <w:rFonts w:cs="Arial"/>
+        </w:rPr>
+      </w:pPr>
+      <w:r>
+        <w:rPr>
+          <w:rFonts w:cs="Arial"/>
+        </w:rPr>
+        <w:t>#</w:t>
+      </w:r>
+      <w:proofErr w:type="gramStart"/>
+      <w:r>
+        <w:rPr>
+          <w:rFonts w:cs="Arial"/>
+        </w:rPr>
+        <w:t>set(</w:t>
+      </w:r>
+      <w:proofErr w:type="gramEnd"/>
+      <w:r>
+        <w:rPr>
+          <w:rFonts w:cs="Arial"/>
+        </w:rPr>
+        <w:t xml:space="preserve">$void = </w:t>
+      </w:r>
+      <w:r>
+        <w:rPr>
+          <w:rFonts w:cs="Arial"/>
+        </w:rPr>
+        <w:t>$</w:t>
+      </w:r>
+      <w:proofErr w:type="spellStart"/>
+      <w:r>
+        <w:rPr>
+          <w:rFonts w:cs="Arial"/>
+        </w:rPr>
+        <w:t>stereotypesInDiagram.add</w:t>
+      </w:r>
+      <w:proofErr w:type="spellEnd"/>
+      <w:r>
+        <w:rPr>
+          <w:rFonts w:cs="Arial"/>
+        </w:rPr>
+        <w:t>($stereotype)</w:t>
+      </w:r>
+      <w:r>
+        <w:rPr>
+          <w:rFonts w:cs="Arial"/>
+        </w:rPr>
+        <w:t>)</w:t>
+      </w:r>
+    </w:p>
+    <w:p>
+      <w:pPr>
+        <w:widowControl w:val="0"/>
+        <w:autoSpaceDE w:val="0"/>
+        <w:autoSpaceDN w:val="0"/>
+        <w:adjustRightInd w:val="0"/>
+        <w:ind w:right="-387"/>
+        <w:rPr>
+          <w:rFonts w:cs="Arial"/>
+        </w:rPr>
+      </w:pPr>
+      <w:r>
+        <w:rPr>
+          <w:rFonts w:cs="Arial"/>
+        </w:rPr>
+        <w:t>#end</w:t>
+      </w:r>
+    </w:p>
+    <w:p>
+      <w:pPr>
+        <w:widowControl w:val="0"/>
+        <w:autoSpaceDE w:val="0"/>
+        <w:autoSpaceDN w:val="0"/>
+        <w:adjustRightInd w:val="0"/>
+        <w:ind w:right="-387"/>
+        <w:rPr>
+          <w:rFonts w:cs="Arial"/>
+        </w:rPr>
+      </w:pPr>
+      <w:r>
+        <w:rPr>
+          <w:rFonts w:cs="Arial"/>
+        </w:rPr>
+        <w:t>#end</w:t>
+      </w:r>
+    </w:p>
+    <w:p>
+      <w:pPr>
+        <w:widowControl w:val="0"/>
+        <w:autoSpaceDE w:val="0"/>
+        <w:autoSpaceDN w:val="0"/>
+        <w:adjustRightInd w:val="0"/>
+        <w:ind w:right="-387"/>
+        <w:rPr>
+          <w:rFonts w:cs="Arial"/>
+        </w:rPr>
+      </w:pPr>
+      <w:r>
+        <w:rPr>
+          <w:rFonts w:cs="Arial"/>
+        </w:rPr>
+        <w:t>#end</w:t>
+      </w:r>
+      <w:bookmarkEnd w:id="15"/>
     </w:p>
     <w:p>
       <w:pPr>
@@ -31586,6 +32631,7 @@
           <w:b/>
           <w:bCs/>
         </w:rPr>
+        <w:lastRenderedPageBreak/>
         <w:t>Diagram $</w:t>
       </w:r>
       <w:proofErr w:type="spellStart"/>
@@ -31725,7 +32771,6 @@
         <w:rPr>
           <w:rFonts w:cs="Arial"/>
         </w:rPr>
-        <w:lastRenderedPageBreak/>
         <w:t>#end</w:t>
       </w:r>
     </w:p>
@@ -32181,7 +33226,9 @@
       </w:tblGrid>
       <w:tr>
         <w:trPr>
+          <w:cantSplit/>
           <w:trHeight w:val="305"/>
+          <w:tblHeader/>
         </w:trPr>
         <w:tc>
           <w:tcPr>
@@ -32224,6 +33271,7 @@
       </w:tr>
       <w:tr>
         <w:trPr>
+          <w:cantSplit/>
           <w:trHeight w:val="665"/>
         </w:trPr>
         <w:tc>
@@ -32497,10 +33545,6 @@
     <w:p>
       <w:pPr>
         <w:pStyle w:val="Heading1"/>
-        <w:numPr>
-          <w:ilvl w:val="0"/>
-          <w:numId w:val="0"/>
-        </w:numPr>
       </w:pPr>
       <w:r>
         <w:br w:type="page"/>
@@ -32519,346 +33563,6 @@
         <w:ind w:right="-387"/>
         <w:rPr>
           <w:rFonts w:cs="Arial"/>
-        </w:rPr>
-      </w:pPr>
-      <w:r>
-        <w:rPr>
-          <w:rFonts w:cs="Arial"/>
-        </w:rPr>
-        <w:t>##START STEREOTYPE ICONS</w:t>
-      </w:r>
-    </w:p>
-    <w:p>
-      <w:pPr>
-        <w:widowControl w:val="0"/>
-        <w:autoSpaceDE w:val="0"/>
-        <w:autoSpaceDN w:val="0"/>
-        <w:adjustRightInd w:val="0"/>
-        <w:ind w:right="-387"/>
-        <w:rPr>
-          <w:rFonts w:cs="Arial"/>
-        </w:rPr>
-      </w:pPr>
-      <w:r>
-        <w:rPr>
-          <w:rFonts w:cs="Arial"/>
-        </w:rPr>
-        <w:t>#</w:t>
-      </w:r>
-      <w:proofErr w:type="gramStart"/>
-      <w:r>
-        <w:rPr>
-          <w:rFonts w:cs="Arial"/>
-        </w:rPr>
-        <w:t>foreach(</w:t>
-      </w:r>
-      <w:proofErr w:type="gramEnd"/>
-      <w:r>
-        <w:rPr>
-          <w:rFonts w:cs="Arial"/>
-        </w:rPr>
-        <w:t>$symbol in $</w:t>
-      </w:r>
-      <w:proofErr w:type="spellStart"/>
-      <w:r>
-        <w:rPr>
-          <w:rFonts w:cs="Arial"/>
-        </w:rPr>
-        <w:t>report.getPresentationDiagramElements</w:t>
-      </w:r>
-      <w:proofErr w:type="spellEnd"/>
-      <w:r>
-        <w:rPr>
-          <w:rFonts w:cs="Arial"/>
-        </w:rPr>
-        <w:t>($diagram))</w:t>
-      </w:r>
-    </w:p>
-    <w:p>
-      <w:pPr>
-        <w:widowControl w:val="0"/>
-        <w:autoSpaceDE w:val="0"/>
-        <w:autoSpaceDN w:val="0"/>
-        <w:adjustRightInd w:val="0"/>
-        <w:ind w:right="-387"/>
-        <w:rPr>
-          <w:rFonts w:cs="Arial"/>
-        </w:rPr>
-      </w:pPr>
-      <w:r>
-        <w:rPr>
-          <w:rFonts w:cs="Arial"/>
-        </w:rPr>
-        <w:t>#</w:t>
-      </w:r>
-      <w:proofErr w:type="gramStart"/>
-      <w:r>
-        <w:rPr>
-          <w:rFonts w:cs="Arial"/>
-        </w:rPr>
-        <w:t>set(</w:t>
-      </w:r>
-      <w:proofErr w:type="gramEnd"/>
-      <w:r>
-        <w:rPr>
-          <w:rFonts w:cs="Arial"/>
-        </w:rPr>
-        <w:t>$element = $</w:t>
-      </w:r>
-      <w:proofErr w:type="spellStart"/>
-      <w:r>
-        <w:rPr>
-          <w:rFonts w:cs="Arial"/>
-        </w:rPr>
-        <w:t>symbol.getElement</w:t>
-      </w:r>
-      <w:proofErr w:type="spellEnd"/>
-      <w:r>
-        <w:rPr>
-          <w:rFonts w:cs="Arial"/>
-        </w:rPr>
-        <w:t>())</w:t>
-      </w:r>
-    </w:p>
-    <w:p>
-      <w:pPr>
-        <w:widowControl w:val="0"/>
-        <w:autoSpaceDE w:val="0"/>
-        <w:autoSpaceDN w:val="0"/>
-        <w:adjustRightInd w:val="0"/>
-        <w:ind w:right="-387"/>
-        <w:rPr>
-          <w:rFonts w:cs="Arial"/>
-        </w:rPr>
-      </w:pPr>
-      <w:r>
-        <w:rPr>
-          <w:rFonts w:cs="Arial"/>
-        </w:rPr>
-        <w:t>#</w:t>
-      </w:r>
-      <w:proofErr w:type="gramStart"/>
-      <w:r>
-        <w:rPr>
-          <w:rFonts w:cs="Arial"/>
-        </w:rPr>
-        <w:t>foreach(</w:t>
-      </w:r>
-      <w:proofErr w:type="gramEnd"/>
-      <w:r>
-        <w:rPr>
-          <w:rFonts w:cs="Arial"/>
-        </w:rPr>
-        <w:t>$stereotype in $</w:t>
-      </w:r>
-      <w:proofErr w:type="spellStart"/>
-      <w:r>
-        <w:rPr>
-          <w:rFonts w:cs="Arial"/>
-        </w:rPr>
-        <w:t>report.getStereotypes</w:t>
-      </w:r>
-      <w:proofErr w:type="spellEnd"/>
-      <w:r>
-        <w:rPr>
-          <w:rFonts w:cs="Arial"/>
-        </w:rPr>
-        <w:t>($element))</w:t>
-      </w:r>
-    </w:p>
-    <w:p>
-      <w:pPr>
-        <w:widowControl w:val="0"/>
-        <w:autoSpaceDE w:val="0"/>
-        <w:autoSpaceDN w:val="0"/>
-        <w:adjustRightInd w:val="0"/>
-        <w:ind w:right="-387"/>
-        <w:rPr>
-          <w:rFonts w:cs="Arial"/>
-        </w:rPr>
-      </w:pPr>
-      <w:r>
-        <w:rPr>
-          <w:rFonts w:cs="Arial"/>
-        </w:rPr>
-        <w:t>##Check for stereotype icon existing</w:t>
-      </w:r>
-    </w:p>
-    <w:p>
-      <w:pPr>
-        <w:widowControl w:val="0"/>
-        <w:autoSpaceDE w:val="0"/>
-        <w:autoSpaceDN w:val="0"/>
-        <w:adjustRightInd w:val="0"/>
-        <w:ind w:right="-387"/>
-        <w:rPr>
-          <w:rFonts w:cs="Arial"/>
-        </w:rPr>
-      </w:pPr>
-      <w:r>
-        <w:rPr>
-          <w:rFonts w:cs="Arial"/>
-        </w:rPr>
-        <w:t>#if</w:t>
-      </w:r>
-      <w:proofErr w:type="gramStart"/>
-      <w:r>
-        <w:rPr>
-          <w:rFonts w:cs="Arial"/>
-        </w:rPr>
-        <w:t>(!$</w:t>
-      </w:r>
-      <w:proofErr w:type="spellStart"/>
-      <w:proofErr w:type="gramEnd"/>
-      <w:r>
-        <w:rPr>
-          <w:rFonts w:cs="Arial"/>
-        </w:rPr>
-        <w:t>report.isEmpty</w:t>
-      </w:r>
-      <w:proofErr w:type="spellEnd"/>
-      <w:r>
-        <w:rPr>
-          <w:rFonts w:cs="Arial"/>
-        </w:rPr>
-        <w:t>($</w:t>
-      </w:r>
-      <w:proofErr w:type="spellStart"/>
-      <w:r>
-        <w:rPr>
-          <w:rFonts w:cs="Arial"/>
-        </w:rPr>
-        <w:t>stereotype.icon</w:t>
-      </w:r>
-      <w:proofErr w:type="spellEnd"/>
-      <w:r>
-        <w:rPr>
-          <w:rFonts w:cs="Arial"/>
-        </w:rPr>
-        <w:t>))</w:t>
-      </w:r>
-    </w:p>
-    <w:p>
-      <w:pPr>
-        <w:widowControl w:val="0"/>
-        <w:autoSpaceDE w:val="0"/>
-        <w:autoSpaceDN w:val="0"/>
-        <w:adjustRightInd w:val="0"/>
-        <w:ind w:right="-387"/>
-        <w:rPr>
-          <w:rFonts w:cs="Arial"/>
-        </w:rPr>
-      </w:pPr>
-      <w:r>
-        <w:rPr>
-          <w:rFonts w:cs="Arial"/>
-        </w:rPr>
-        <w:t>#</w:t>
-      </w:r>
-      <w:proofErr w:type="gramStart"/>
-      <w:r>
-        <w:rPr>
-          <w:rFonts w:cs="Arial"/>
-        </w:rPr>
-        <w:t>set(</w:t>
-      </w:r>
-      <w:proofErr w:type="gramEnd"/>
-      <w:r>
-        <w:rPr>
-          <w:rFonts w:cs="Arial"/>
-        </w:rPr>
-        <w:t xml:space="preserve">$void = </w:t>
-      </w:r>
-      <w:r>
-        <w:rPr>
-          <w:rFonts w:cs="Arial"/>
-        </w:rPr>
-        <w:t>$</w:t>
-      </w:r>
-      <w:proofErr w:type="spellStart"/>
-      <w:r>
-        <w:rPr>
-          <w:rFonts w:cs="Arial"/>
-        </w:rPr>
-        <w:t>stereotypesInDiagram.add</w:t>
-      </w:r>
-      <w:proofErr w:type="spellEnd"/>
-      <w:r>
-        <w:rPr>
-          <w:rFonts w:cs="Arial"/>
-        </w:rPr>
-        <w:t>($stereotype)</w:t>
-      </w:r>
-      <w:r>
-        <w:rPr>
-          <w:rFonts w:cs="Arial"/>
-        </w:rPr>
-        <w:t>)</w:t>
-      </w:r>
-    </w:p>
-    <w:p>
-      <w:pPr>
-        <w:widowControl w:val="0"/>
-        <w:autoSpaceDE w:val="0"/>
-        <w:autoSpaceDN w:val="0"/>
-        <w:adjustRightInd w:val="0"/>
-        <w:ind w:right="-387"/>
-        <w:rPr>
-          <w:rFonts w:cs="Arial"/>
-        </w:rPr>
-      </w:pPr>
-      <w:r>
-        <w:rPr>
-          <w:rFonts w:cs="Arial"/>
-        </w:rPr>
-        <w:t>#end</w:t>
-      </w:r>
-    </w:p>
-    <w:p>
-      <w:pPr>
-        <w:widowControl w:val="0"/>
-        <w:autoSpaceDE w:val="0"/>
-        <w:autoSpaceDN w:val="0"/>
-        <w:adjustRightInd w:val="0"/>
-        <w:ind w:right="-387"/>
-        <w:rPr>
-          <w:rFonts w:cs="Arial"/>
-        </w:rPr>
-      </w:pPr>
-      <w:r>
-        <w:rPr>
-          <w:rFonts w:cs="Arial"/>
-        </w:rPr>
-        <w:t>#end</w:t>
-      </w:r>
-    </w:p>
-    <w:p>
-      <w:pPr>
-        <w:widowControl w:val="0"/>
-        <w:autoSpaceDE w:val="0"/>
-        <w:autoSpaceDN w:val="0"/>
-        <w:adjustRightInd w:val="0"/>
-        <w:ind w:right="-387"/>
-        <w:rPr>
-          <w:rFonts w:cs="Arial"/>
-        </w:rPr>
-      </w:pPr>
-      <w:r>
-        <w:rPr>
-          <w:rFonts w:cs="Arial"/>
-        </w:rPr>
-        <w:t>#end</w:t>
-      </w:r>
-    </w:p>
-    <w:p>
-      <w:pPr>
-        <w:widowControl w:val="0"/>
-        <w:autoSpaceDE w:val="0"/>
-        <w:autoSpaceDN w:val="0"/>
-        <w:adjustRightInd w:val="0"/>
-        <w:ind w:right="-387"/>
-        <w:rPr>
-          <w:rFonts w:cs="Arial"/>
           <w:b/>
           <w:lang w:val="en-US"/>
         </w:rPr>
@@ -32871,8 +33575,6 @@
         </w:rPr>
         <w:t>Used Symbols</w:t>
       </w:r>
-      <w:bookmarkStart w:id="13" w:name="_GoBack"/>
-      <w:bookmarkEnd w:id="13"/>
       <w:r>
         <w:rPr>
           <w:rFonts w:cs="Arial"/>
@@ -32906,16 +33608,22 @@
           <w:insideH w:val="single" w:sz="4" w:space="0" w:color="808080" w:themeColor="background1" w:themeShade="80"/>
           <w:insideV w:val="single" w:sz="4" w:space="0" w:color="808080" w:themeColor="background1" w:themeShade="80"/>
         </w:tblBorders>
+        <w:tblLayout w:type="fixed"/>
         <w:tblLook w:val="0000" w:firstRow="0" w:lastRow="0" w:firstColumn="0" w:lastColumn="0" w:noHBand="0" w:noVBand="0"/>
       </w:tblPr>
       <w:tblGrid>
-        <w:gridCol w:w="7110"/>
-        <w:gridCol w:w="7111"/>
+        <w:gridCol w:w="1007"/>
+        <w:gridCol w:w="4872"/>
+        <w:gridCol w:w="8342"/>
       </w:tblGrid>
       <w:tr>
+        <w:trPr>
+          <w:cantSplit/>
+          <w:tblHeader/>
+        </w:trPr>
         <w:tc>
           <w:tcPr>
-            <w:tcW w:w="2500" w:type="pct"/>
+            <w:tcW w:w="354" w:type="pct"/>
             <w:shd w:val="clear" w:color="auto" w:fill="D9D9D9" w:themeFill="background1" w:themeFillShade="D9"/>
           </w:tcPr>
           <w:p>
@@ -32929,13 +33637,13 @@
               <w:rPr>
                 <w:b/>
               </w:rPr>
-              <w:t>Name</w:t>
+              <w:t>Symbol</w:t>
             </w:r>
           </w:p>
         </w:tc>
         <w:tc>
           <w:tcPr>
-            <w:tcW w:w="2500" w:type="pct"/>
+            <w:tcW w:w="1713" w:type="pct"/>
             <w:shd w:val="clear" w:color="auto" w:fill="D9D9D9" w:themeFill="background1" w:themeFillShade="D9"/>
           </w:tcPr>
           <w:p>
@@ -32949,6 +33657,26 @@
               <w:rPr>
                 <w:b/>
               </w:rPr>
+              <w:t>Name</w:t>
+            </w:r>
+          </w:p>
+        </w:tc>
+        <w:tc>
+          <w:tcPr>
+            <w:tcW w:w="2933" w:type="pct"/>
+            <w:shd w:val="clear" w:color="auto" w:fill="D9D9D9" w:themeFill="background1" w:themeFillShade="D9"/>
+          </w:tcPr>
+          <w:p>
+            <w:pPr>
+              <w:ind w:left="34"/>
+              <w:rPr>
+                <w:b/>
+              </w:rPr>
+            </w:pPr>
+            <w:r>
+              <w:rPr>
+                <w:b/>
+              </w:rPr>
               <w:t>Description</w:t>
             </w:r>
           </w:p>
@@ -32956,11 +33684,12 @@
       </w:tr>
       <w:tr>
         <w:trPr>
+          <w:cantSplit/>
           <w:trHeight w:val="567"/>
         </w:trPr>
         <w:tc>
           <w:tcPr>
-            <w:tcW w:w="2500" w:type="pct"/>
+            <w:tcW w:w="354" w:type="pct"/>
           </w:tcPr>
           <w:p>
             <w:pPr>
@@ -33145,7 +33874,7 @@
               <w:rPr>
                 <w:rFonts w:cs="Arial"/>
               </w:rPr>
-              <w:t>($stereotype) $stereotype.name</w:t>
+              <w:t xml:space="preserve">($stereotype) </w:t>
             </w:r>
           </w:p>
           <w:p>
@@ -33153,34 +33882,6 @@
               <w:pStyle w:val="BodyText"/>
               <w:rPr>
                 <w:rFonts w:cs="Arial"/>
-              </w:rPr>
-            </w:pPr>
-            <w:r>
-              <w:rPr>
-                <w:rFonts w:cs="Arial"/>
-              </w:rPr>
-              <w:t>#else</w:t>
-            </w:r>
-          </w:p>
-          <w:p>
-            <w:pPr>
-              <w:pStyle w:val="BodyText"/>
-              <w:rPr>
-                <w:rFonts w:cs="Arial"/>
-              </w:rPr>
-            </w:pPr>
-            <w:r>
-              <w:rPr>
-                <w:rFonts w:cs="Arial"/>
-              </w:rPr>
-              <w:t xml:space="preserve">$stereotype.name </w:t>
-            </w:r>
-          </w:p>
-          <w:p>
-            <w:pPr>
-              <w:pStyle w:val="BodyText"/>
-              <w:rPr>
-                <w:rFonts w:cs="Arial"/>
                 <w:lang w:val="en-US" w:bidi="th-TH"/>
               </w:rPr>
             </w:pPr>
@@ -33194,7 +33895,35 @@
         </w:tc>
         <w:tc>
           <w:tcPr>
-            <w:tcW w:w="2500" w:type="pct"/>
+            <w:tcW w:w="1713" w:type="pct"/>
+          </w:tcPr>
+          <w:p>
+            <w:pPr>
+              <w:pStyle w:val="BodyText"/>
+              <w:rPr>
+                <w:rFonts w:cs="Arial"/>
+              </w:rPr>
+            </w:pPr>
+            <w:r>
+              <w:rPr>
+                <w:rFonts w:cs="Arial"/>
+              </w:rPr>
+              <w:t xml:space="preserve">$stereotype.name </w:t>
+            </w:r>
+          </w:p>
+          <w:p>
+            <w:pPr>
+              <w:ind w:left="34"/>
+              <w:rPr>
+                <w:rFonts w:cs="Arial"/>
+                <w:lang w:val="en-US" w:bidi="th-TH"/>
+              </w:rPr>
+            </w:pPr>
+          </w:p>
+        </w:tc>
+        <w:tc>
+          <w:tcPr>
+            <w:tcW w:w="2933" w:type="pct"/>
           </w:tcPr>
           <w:p>
             <w:pPr>
@@ -36281,7 +37010,7 @@
 </file>
 
 <file path=customXml/itemProps1.xml><?xml version="1.0" encoding="utf-8"?>
-<ds:datastoreItem xmlns:ds="http://schemas.openxmlformats.org/officeDocument/2006/customXml" ds:itemID="{DF6DAF5B-81AE-45D8-A093-FA3124942D47}">
+<ds:datastoreItem xmlns:ds="http://schemas.openxmlformats.org/officeDocument/2006/customXml" ds:itemID="{6C892F81-979C-4408-A56E-1192FE79323A}">
   <ds:schemaRefs>
     <ds:schemaRef ds:uri="http://schemas.openxmlformats.org/officeDocument/2006/bibliography"/>
   </ds:schemaRefs>

</xml_diff>